<commit_message>
add PID code & report
</commit_message>
<xml_diff>
--- a/Báo cáo/Tuần 5.docx
+++ b/Báo cáo/Tuần 5.docx
@@ -263,13 +263,6 @@
           <w:szCs w:val="28"/>
         </w:rPr>
         <w:tab/>
-      </w:r>
-      <w:r>
-        <w:rPr>
-          <w:rFonts w:ascii="Times New Roman" w:hAnsi="Times New Roman" w:cs="Times New Roman"/>
-          <w:sz w:val="28"/>
-          <w:szCs w:val="28"/>
-        </w:rPr>
         <w:t>Input: Điện áp</w:t>
       </w:r>
     </w:p>
@@ -312,13 +305,6 @@
           <w:szCs w:val="28"/>
         </w:rPr>
         <w:tab/>
-      </w:r>
-      <w:r>
-        <w:rPr>
-          <w:rFonts w:ascii="Times New Roman" w:hAnsi="Times New Roman" w:cs="Times New Roman"/>
-          <w:sz w:val="28"/>
-          <w:szCs w:val="28"/>
-        </w:rPr>
         <w:t xml:space="preserve">    </w:t>
       </w:r>
       <w:r>
@@ -328,13 +314,6 @@
           <w:szCs w:val="28"/>
         </w:rPr>
         <w:tab/>
-      </w:r>
-      <w:r>
-        <w:rPr>
-          <w:rFonts w:ascii="Times New Roman" w:hAnsi="Times New Roman" w:cs="Times New Roman"/>
-          <w:sz w:val="28"/>
-          <w:szCs w:val="28"/>
-        </w:rPr>
         <w:t xml:space="preserve">   </w:t>
       </w:r>
       <w:r>
@@ -373,6 +352,7 @@
       <w:r>
         <w:rPr>
           <w:rFonts w:ascii="Times New Roman" w:hAnsi="Times New Roman" w:cs="Times New Roman"/>
+          <w:noProof/>
           <w:sz w:val="28"/>
           <w:szCs w:val="28"/>
         </w:rPr>
@@ -880,6 +860,1948 @@
           <w:sz w:val="36"/>
           <w:szCs w:val="36"/>
         </w:rPr>
+        <w:br/>
+      </w:r>
+    </w:p>
+    <w:p>
+      <w:pPr>
+        <w:rPr>
+          <w:rFonts w:ascii="Times New Roman" w:hAnsi="Times New Roman" w:cs="Times New Roman"/>
+          <w:b/>
+          <w:bCs/>
+          <w:sz w:val="36"/>
+          <w:szCs w:val="36"/>
+        </w:rPr>
+      </w:pPr>
+      <w:r>
+        <w:rPr>
+          <w:rFonts w:ascii="Times New Roman" w:hAnsi="Times New Roman" w:cs="Times New Roman"/>
+          <w:b/>
+          <w:bCs/>
+          <w:sz w:val="36"/>
+          <w:szCs w:val="36"/>
+        </w:rPr>
+        <w:br w:type="page"/>
+      </w:r>
+    </w:p>
+    <w:p>
+      <w:pPr>
+        <w:rPr>
+          <w:rFonts w:ascii="Times New Roman" w:hAnsi="Times New Roman" w:cs="Times New Roman"/>
+          <w:b/>
+          <w:bCs/>
+          <w:sz w:val="36"/>
+          <w:szCs w:val="36"/>
+        </w:rPr>
+      </w:pPr>
+      <w:r>
+        <w:rPr>
+          <w:rFonts w:ascii="Times New Roman" w:hAnsi="Times New Roman" w:cs="Times New Roman"/>
+          <w:b/>
+          <w:bCs/>
+          <w:noProof/>
+          <w:sz w:val="36"/>
+          <w:szCs w:val="36"/>
+        </w:rPr>
+        <w:lastRenderedPageBreak/>
+        <mc:AlternateContent>
+          <mc:Choice Requires="wps">
+            <w:drawing>
+              <wp:anchor distT="45720" distB="45720" distL="114300" distR="114300" simplePos="0" relativeHeight="251687936" behindDoc="0" locked="0" layoutInCell="1" allowOverlap="1" wp14:anchorId="7B166407" wp14:editId="42343F5B">
+                <wp:simplePos x="0" y="0"/>
+                <wp:positionH relativeFrom="column">
+                  <wp:posOffset>3052776</wp:posOffset>
+                </wp:positionH>
+                <wp:positionV relativeFrom="paragraph">
+                  <wp:posOffset>3561715</wp:posOffset>
+                </wp:positionV>
+                <wp:extent cx="365760" cy="1404620"/>
+                <wp:effectExtent l="0" t="0" r="15240" b="10795"/>
+                <wp:wrapSquare wrapText="bothSides"/>
+                <wp:docPr id="29" name="Text Box 2"/>
+                <wp:cNvGraphicFramePr>
+                  <a:graphicFrameLocks xmlns:a="http://schemas.openxmlformats.org/drawingml/2006/main"/>
+                </wp:cNvGraphicFramePr>
+                <a:graphic xmlns:a="http://schemas.openxmlformats.org/drawingml/2006/main">
+                  <a:graphicData uri="http://schemas.microsoft.com/office/word/2010/wordprocessingShape">
+                    <wps:wsp>
+                      <wps:cNvSpPr txBox="1">
+                        <a:spLocks noChangeArrowheads="1"/>
+                      </wps:cNvSpPr>
+                      <wps:spPr bwMode="auto">
+                        <a:xfrm>
+                          <a:off x="0" y="0"/>
+                          <a:ext cx="365760" cy="1404620"/>
+                        </a:xfrm>
+                        <a:prstGeom prst="rect">
+                          <a:avLst/>
+                        </a:prstGeom>
+                        <a:solidFill>
+                          <a:srgbClr val="FFFFFF"/>
+                        </a:solidFill>
+                        <a:ln w="9525">
+                          <a:solidFill>
+                            <a:srgbClr val="000000"/>
+                          </a:solidFill>
+                          <a:miter lim="800000"/>
+                          <a:headEnd/>
+                          <a:tailEnd/>
+                        </a:ln>
+                      </wps:spPr>
+                      <wps:txbx>
+                        <w:txbxContent>
+                          <w:p>
+                            <w:pPr>
+                              <w:rPr>
+                                <w:sz w:val="52"/>
+                                <w:szCs w:val="52"/>
+                              </w:rPr>
+                            </w:pPr>
+                            <w:r>
+                              <w:rPr>
+                                <w:sz w:val="52"/>
+                                <w:szCs w:val="52"/>
+                              </w:rPr>
+                              <w:t>N</w:t>
+                            </w:r>
+                          </w:p>
+                        </w:txbxContent>
+                      </wps:txbx>
+                      <wps:bodyPr rot="0" vert="horz" wrap="square" lIns="91440" tIns="45720" rIns="91440" bIns="45720" anchor="t" anchorCtr="0">
+                        <a:spAutoFit/>
+                      </wps:bodyPr>
+                    </wps:wsp>
+                  </a:graphicData>
+                </a:graphic>
+                <wp14:sizeRelH relativeFrom="margin">
+                  <wp14:pctWidth>0</wp14:pctWidth>
+                </wp14:sizeRelH>
+                <wp14:sizeRelV relativeFrom="margin">
+                  <wp14:pctHeight>20000</wp14:pctHeight>
+                </wp14:sizeRelV>
+              </wp:anchor>
+            </w:drawing>
+          </mc:Choice>
+          <mc:Fallback>
+            <w:pict>
+              <v:shapetype w14:anchorId="7B166407" id="_x0000_t202" coordsize="21600,21600" o:spt="202" path="m,l,21600r21600,l21600,xe">
+                <v:stroke joinstyle="miter"/>
+                <v:path gradientshapeok="t" o:connecttype="rect"/>
+              </v:shapetype>
+              <v:shape id="Text Box 2" o:spid="_x0000_s1026" type="#_x0000_t202" style="position:absolute;margin-left:240.4pt;margin-top:280.45pt;width:28.8pt;height:110.6pt;z-index:251687936;visibility:visible;mso-wrap-style:square;mso-width-percent:0;mso-height-percent:200;mso-wrap-distance-left:9pt;mso-wrap-distance-top:3.6pt;mso-wrap-distance-right:9pt;mso-wrap-distance-bottom:3.6pt;mso-position-horizontal:absolute;mso-position-horizontal-relative:text;mso-position-vertical:absolute;mso-position-vertical-relative:text;mso-width-percent:0;mso-height-percent:200;mso-width-relative:margin;mso-height-relative:margin;v-text-anchor:top" o:gfxdata="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">
+                <v:textbox style="mso-fit-shape-to-text:t">
+                  <w:txbxContent>
+                    <w:p>
+                      <w:pPr>
+                        <w:rPr>
+                          <w:sz w:val="52"/>
+                          <w:szCs w:val="52"/>
+                        </w:rPr>
+                      </w:pPr>
+                      <w:r>
+                        <w:rPr>
+                          <w:sz w:val="52"/>
+                          <w:szCs w:val="52"/>
+                        </w:rPr>
+                        <w:t>N</w:t>
+                      </w:r>
+                    </w:p>
+                  </w:txbxContent>
+                </v:textbox>
+                <w10:wrap type="square"/>
+              </v:shape>
+            </w:pict>
+          </mc:Fallback>
+        </mc:AlternateContent>
+      </w:r>
+      <w:r>
+        <w:rPr>
+          <w:rFonts w:ascii="Times New Roman" w:hAnsi="Times New Roman" w:cs="Times New Roman"/>
+          <w:b/>
+          <w:bCs/>
+          <w:noProof/>
+          <w:sz w:val="36"/>
+          <w:szCs w:val="36"/>
+        </w:rPr>
+        <mc:AlternateContent>
+          <mc:Choice Requires="wps">
+            <w:drawing>
+              <wp:anchor distT="0" distB="0" distL="114300" distR="114300" simplePos="0" relativeHeight="251685888" behindDoc="0" locked="0" layoutInCell="1" allowOverlap="1" wp14:anchorId="315E2BF9" wp14:editId="44A1DE49">
+                <wp:simplePos x="0" y="0"/>
+                <wp:positionH relativeFrom="column">
+                  <wp:posOffset>2870421</wp:posOffset>
+                </wp:positionH>
+                <wp:positionV relativeFrom="paragraph">
+                  <wp:posOffset>3514477</wp:posOffset>
+                </wp:positionV>
+                <wp:extent cx="190831" cy="834886"/>
+                <wp:effectExtent l="19050" t="0" r="19050" b="41910"/>
+                <wp:wrapNone/>
+                <wp:docPr id="28" name="Arrow: Down 28"/>
+                <wp:cNvGraphicFramePr/>
+                <a:graphic xmlns:a="http://schemas.openxmlformats.org/drawingml/2006/main">
+                  <a:graphicData uri="http://schemas.microsoft.com/office/word/2010/wordprocessingShape">
+                    <wps:wsp>
+                      <wps:cNvSpPr/>
+                      <wps:spPr>
+                        <a:xfrm>
+                          <a:off x="0" y="0"/>
+                          <a:ext cx="190831" cy="834886"/>
+                        </a:xfrm>
+                        <a:prstGeom prst="downArrow">
+                          <a:avLst/>
+                        </a:prstGeom>
+                      </wps:spPr>
+                      <wps:style>
+                        <a:lnRef idx="2">
+                          <a:schemeClr val="accent1">
+                            <a:shade val="50000"/>
+                          </a:schemeClr>
+                        </a:lnRef>
+                        <a:fillRef idx="1">
+                          <a:schemeClr val="accent1"/>
+                        </a:fillRef>
+                        <a:effectRef idx="0">
+                          <a:schemeClr val="accent1"/>
+                        </a:effectRef>
+                        <a:fontRef idx="minor">
+                          <a:schemeClr val="lt1"/>
+                        </a:fontRef>
+                      </wps:style>
+                      <wps:bodyPr rot="0" spcFirstLastPara="0" vertOverflow="overflow" horzOverflow="overflow" vert="horz" wrap="square" lIns="91440" tIns="45720" rIns="91440" bIns="45720" numCol="1" spcCol="0" rtlCol="0" fromWordArt="0" anchor="ctr" anchorCtr="0" forceAA="0" compatLnSpc="1">
+                        <a:prstTxWarp prst="textNoShape">
+                          <a:avLst/>
+                        </a:prstTxWarp>
+                        <a:noAutofit/>
+                      </wps:bodyPr>
+                    </wps:wsp>
+                  </a:graphicData>
+                </a:graphic>
+              </wp:anchor>
+            </w:drawing>
+          </mc:Choice>
+          <mc:Fallback>
+            <w:pict>
+              <v:shapetype w14:anchorId="0B19B4B5" id="_x0000_t67" coordsize="21600,21600" o:spt="67" adj="16200,5400" path="m0@0l@1@0@1,0@2,0@2@0,21600@0,10800,21600xe">
+                <v:stroke joinstyle="miter"/>
+                <v:formulas>
+                  <v:f eqn="val #0"/>
+                  <v:f eqn="val #1"/>
+                  <v:f eqn="sum height 0 #1"/>
+                  <v:f eqn="sum 10800 0 #1"/>
+                  <v:f eqn="sum width 0 #0"/>
+                  <v:f eqn="prod @4 @3 10800"/>
+                  <v:f eqn="sum width 0 @5"/>
+                </v:formulas>
+                <v:path o:connecttype="custom" o:connectlocs="10800,0;0,@0;10800,21600;21600,@0" o:connectangles="270,180,90,0" textboxrect="@1,0,@2,@6"/>
+                <v:handles>
+                  <v:h position="#1,#0" xrange="0,10800" yrange="0,21600"/>
+                </v:handles>
+              </v:shapetype>
+              <v:shape id="Arrow: Down 28" o:spid="_x0000_s1026" type="#_x0000_t67" style="position:absolute;margin-left:226pt;margin-top:276.75pt;width:15.05pt;height:65.75pt;z-index:251685888;visibility:visible;mso-wrap-style:square;mso-wrap-distance-left:9pt;mso-wrap-distance-top:0;mso-wrap-distance-right:9pt;mso-wrap-distance-bottom:0;mso-position-horizontal:absolute;mso-position-horizontal-relative:text;mso-position-vertical:absolute;mso-position-vertical-relative:text;v-text-anchor:middle" o:gfxdata="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" adj="19131" fillcolor="#4472c4 [3204]" strokecolor="#1f3763 [1604]" strokeweight="1pt"/>
+            </w:pict>
+          </mc:Fallback>
+        </mc:AlternateContent>
+      </w:r>
+      <w:r>
+        <w:rPr>
+          <w:rFonts w:ascii="Times New Roman" w:hAnsi="Times New Roman" w:cs="Times New Roman"/>
+          <w:b/>
+          <w:bCs/>
+          <w:noProof/>
+          <w:sz w:val="36"/>
+          <w:szCs w:val="36"/>
+        </w:rPr>
+        <mc:AlternateContent>
+          <mc:Choice Requires="wps">
+            <w:drawing>
+              <wp:anchor distT="45720" distB="45720" distL="114300" distR="114300" simplePos="0" relativeHeight="251684864" behindDoc="0" locked="0" layoutInCell="1" allowOverlap="1" wp14:anchorId="4497ADEE" wp14:editId="627C33B6">
+                <wp:simplePos x="0" y="0"/>
+                <wp:positionH relativeFrom="column">
+                  <wp:posOffset>1041096</wp:posOffset>
+                </wp:positionH>
+                <wp:positionV relativeFrom="paragraph">
+                  <wp:posOffset>1733081</wp:posOffset>
+                </wp:positionV>
+                <wp:extent cx="365760" cy="1404620"/>
+                <wp:effectExtent l="0" t="0" r="15240" b="10795"/>
+                <wp:wrapSquare wrapText="bothSides"/>
+                <wp:docPr id="217" name="Text Box 2"/>
+                <wp:cNvGraphicFramePr>
+                  <a:graphicFrameLocks xmlns:a="http://schemas.openxmlformats.org/drawingml/2006/main"/>
+                </wp:cNvGraphicFramePr>
+                <a:graphic xmlns:a="http://schemas.openxmlformats.org/drawingml/2006/main">
+                  <a:graphicData uri="http://schemas.microsoft.com/office/word/2010/wordprocessingShape">
+                    <wps:wsp>
+                      <wps:cNvSpPr txBox="1">
+                        <a:spLocks noChangeArrowheads="1"/>
+                      </wps:cNvSpPr>
+                      <wps:spPr bwMode="auto">
+                        <a:xfrm>
+                          <a:off x="0" y="0"/>
+                          <a:ext cx="365760" cy="1404620"/>
+                        </a:xfrm>
+                        <a:prstGeom prst="rect">
+                          <a:avLst/>
+                        </a:prstGeom>
+                        <a:solidFill>
+                          <a:srgbClr val="FFFFFF"/>
+                        </a:solidFill>
+                        <a:ln w="9525">
+                          <a:solidFill>
+                            <a:srgbClr val="000000"/>
+                          </a:solidFill>
+                          <a:miter lim="800000"/>
+                          <a:headEnd/>
+                          <a:tailEnd/>
+                        </a:ln>
+                      </wps:spPr>
+                      <wps:txbx>
+                        <w:txbxContent>
+                          <w:p>
+                            <w:pPr>
+                              <w:rPr>
+                                <w:sz w:val="52"/>
+                                <w:szCs w:val="52"/>
+                              </w:rPr>
+                            </w:pPr>
+                            <w:r>
+                              <w:rPr>
+                                <w:sz w:val="52"/>
+                                <w:szCs w:val="52"/>
+                              </w:rPr>
+                              <w:t>Y</w:t>
+                            </w:r>
+                          </w:p>
+                        </w:txbxContent>
+                      </wps:txbx>
+                      <wps:bodyPr rot="0" vert="horz" wrap="square" lIns="91440" tIns="45720" rIns="91440" bIns="45720" anchor="t" anchorCtr="0">
+                        <a:spAutoFit/>
+                      </wps:bodyPr>
+                    </wps:wsp>
+                  </a:graphicData>
+                </a:graphic>
+                <wp14:sizeRelH relativeFrom="margin">
+                  <wp14:pctWidth>0</wp14:pctWidth>
+                </wp14:sizeRelH>
+                <wp14:sizeRelV relativeFrom="margin">
+                  <wp14:pctHeight>20000</wp14:pctHeight>
+                </wp14:sizeRelV>
+              </wp:anchor>
+            </w:drawing>
+          </mc:Choice>
+          <mc:Fallback>
+            <w:pict>
+              <v:shape w14:anchorId="4497ADEE" id="_x0000_s1027" type="#_x0000_t202" style="position:absolute;margin-left:82pt;margin-top:136.45pt;width:28.8pt;height:110.6pt;z-index:251684864;visibility:visible;mso-wrap-style:square;mso-width-percent:0;mso-height-percent:200;mso-wrap-distance-left:9pt;mso-wrap-distance-top:3.6pt;mso-wrap-distance-right:9pt;mso-wrap-distance-bottom:3.6pt;mso-position-horizontal:absolute;mso-position-horizontal-relative:text;mso-position-vertical:absolute;mso-position-vertical-relative:text;mso-width-percent:0;mso-height-percent:200;mso-width-relative:margin;mso-height-relative:margin;v-text-anchor:top" o:gfxdata="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">
+                <v:textbox style="mso-fit-shape-to-text:t">
+                  <w:txbxContent>
+                    <w:p>
+                      <w:pPr>
+                        <w:rPr>
+                          <w:sz w:val="52"/>
+                          <w:szCs w:val="52"/>
+                        </w:rPr>
+                      </w:pPr>
+                      <w:r>
+                        <w:rPr>
+                          <w:sz w:val="52"/>
+                          <w:szCs w:val="52"/>
+                        </w:rPr>
+                        <w:t>Y</w:t>
+                      </w:r>
+                    </w:p>
+                  </w:txbxContent>
+                </v:textbox>
+                <w10:wrap type="square"/>
+              </v:shape>
+            </w:pict>
+          </mc:Fallback>
+        </mc:AlternateContent>
+      </w:r>
+      <w:r>
+        <w:rPr>
+          <w:rFonts w:ascii="Times New Roman" w:hAnsi="Times New Roman" w:cs="Times New Roman"/>
+          <w:b/>
+          <w:bCs/>
+          <w:noProof/>
+          <w:sz w:val="36"/>
+          <w:szCs w:val="36"/>
+        </w:rPr>
+        <mc:AlternateContent>
+          <mc:Choice Requires="wps">
+            <w:drawing>
+              <wp:anchor distT="0" distB="0" distL="114300" distR="114300" simplePos="0" relativeHeight="251682816" behindDoc="0" locked="0" layoutInCell="1" allowOverlap="1" wp14:anchorId="404067CA" wp14:editId="72D19214">
+                <wp:simplePos x="0" y="0"/>
+                <wp:positionH relativeFrom="column">
+                  <wp:posOffset>206692</wp:posOffset>
+                </wp:positionH>
+                <wp:positionV relativeFrom="paragraph">
+                  <wp:posOffset>1584147</wp:posOffset>
+                </wp:positionV>
+                <wp:extent cx="1789044" cy="690177"/>
+                <wp:effectExtent l="0" t="21907" r="18097" b="18098"/>
+                <wp:wrapNone/>
+                <wp:docPr id="27" name="Arrow: U-Turn 27"/>
+                <wp:cNvGraphicFramePr/>
+                <a:graphic xmlns:a="http://schemas.openxmlformats.org/drawingml/2006/main">
+                  <a:graphicData uri="http://schemas.microsoft.com/office/word/2010/wordprocessingShape">
+                    <wps:wsp>
+                      <wps:cNvSpPr/>
+                      <wps:spPr>
+                        <a:xfrm rot="16200000">
+                          <a:off x="0" y="0"/>
+                          <a:ext cx="1789044" cy="690177"/>
+                        </a:xfrm>
+                        <a:prstGeom prst="uturnArrow">
+                          <a:avLst/>
+                        </a:prstGeom>
+                      </wps:spPr>
+                      <wps:style>
+                        <a:lnRef idx="2">
+                          <a:schemeClr val="accent1">
+                            <a:shade val="50000"/>
+                          </a:schemeClr>
+                        </a:lnRef>
+                        <a:fillRef idx="1">
+                          <a:schemeClr val="accent1"/>
+                        </a:fillRef>
+                        <a:effectRef idx="0">
+                          <a:schemeClr val="accent1"/>
+                        </a:effectRef>
+                        <a:fontRef idx="minor">
+                          <a:schemeClr val="lt1"/>
+                        </a:fontRef>
+                      </wps:style>
+                      <wps:bodyPr rot="0" spcFirstLastPara="0" vertOverflow="overflow" horzOverflow="overflow" vert="horz" wrap="square" lIns="91440" tIns="45720" rIns="91440" bIns="45720" numCol="1" spcCol="0" rtlCol="0" fromWordArt="0" anchor="ctr" anchorCtr="0" forceAA="0" compatLnSpc="1">
+                        <a:prstTxWarp prst="textNoShape">
+                          <a:avLst/>
+                        </a:prstTxWarp>
+                        <a:noAutofit/>
+                      </wps:bodyPr>
+                    </wps:wsp>
+                  </a:graphicData>
+                </a:graphic>
+                <wp14:sizeRelV relativeFrom="margin">
+                  <wp14:pctHeight>0</wp14:pctHeight>
+                </wp14:sizeRelV>
+              </wp:anchor>
+            </w:drawing>
+          </mc:Choice>
+          <mc:Fallback>
+            <w:pict>
+              <v:shape w14:anchorId="454745FA" id="Arrow: U-Turn 27" o:spid="_x0000_s1026" style="position:absolute;margin-left:16.25pt;margin-top:124.75pt;width:140.85pt;height:54.35pt;rotation:-90;z-index:251682816;visibility:visible;mso-wrap-style:square;mso-height-percent:0;mso-wrap-distance-left:9pt;mso-wrap-distance-top:0;mso-wrap-distance-right:9pt;mso-wrap-distance-bottom:0;mso-position-horizontal:absolute;mso-position-horizontal-relative:text;mso-position-vertical:absolute;mso-position-vertical-relative:text;mso-height-percent:0;mso-height-relative:margin;v-text-anchor:middle" coordsize="1789044,690177" o:gfxdata="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" path="m,690177l,301952c,135189,135189,,301952,l1400819,v166763,,301952,135189,301952,301952c1702771,316331,1702772,330710,1702772,345089r86272,l1616500,517633,1443956,345089r86272,l1530228,301952v,-71470,-57938,-129408,-129408,-129408l301952,172544v-71470,,-129408,57938,-129408,129408l172544,690177,,690177xe" fillcolor="#4472c4 [3204]" strokecolor="#1f3763 [1604]" strokeweight="1pt">
+                <v:stroke joinstyle="miter"/>
+                <v:path arrowok="t" o:connecttype="custom" o:connectlocs="0,690177;0,301952;301952,0;1400819,0;1702771,301952;1702772,345089;1789044,345089;1616500,517633;1443956,345089;1530228,345089;1530228,301952;1400820,172544;301952,172544;172544,301952;172544,690177;0,690177" o:connectangles="0,0,0,0,0,0,0,0,0,0,0,0,0,0,0,0"/>
+              </v:shape>
+            </w:pict>
+          </mc:Fallback>
+        </mc:AlternateContent>
+      </w:r>
+      <w:r>
+        <w:rPr>
+          <w:rFonts w:ascii="Times New Roman" w:hAnsi="Times New Roman" w:cs="Times New Roman"/>
+          <w:b/>
+          <w:bCs/>
+          <w:noProof/>
+          <w:sz w:val="36"/>
+          <w:szCs w:val="36"/>
+        </w:rPr>
+        <mc:AlternateContent>
+          <mc:Choice Requires="wps">
+            <w:drawing>
+              <wp:anchor distT="0" distB="0" distL="114300" distR="114300" simplePos="0" relativeHeight="251681792" behindDoc="0" locked="0" layoutInCell="1" allowOverlap="1" wp14:anchorId="359C59E5" wp14:editId="608F4E72">
+                <wp:simplePos x="0" y="0"/>
+                <wp:positionH relativeFrom="margin">
+                  <wp:posOffset>1346172</wp:posOffset>
+                </wp:positionH>
+                <wp:positionV relativeFrom="paragraph">
+                  <wp:posOffset>2228905</wp:posOffset>
+                </wp:positionV>
+                <wp:extent cx="3193277" cy="1240404"/>
+                <wp:effectExtent l="19050" t="19050" r="45720" b="36195"/>
+                <wp:wrapNone/>
+                <wp:docPr id="26" name="Flowchart: Decision 26"/>
+                <wp:cNvGraphicFramePr/>
+                <a:graphic xmlns:a="http://schemas.openxmlformats.org/drawingml/2006/main">
+                  <a:graphicData uri="http://schemas.microsoft.com/office/word/2010/wordprocessingShape">
+                    <wps:wsp>
+                      <wps:cNvSpPr/>
+                      <wps:spPr>
+                        <a:xfrm>
+                          <a:off x="0" y="0"/>
+                          <a:ext cx="3193277" cy="1240404"/>
+                        </a:xfrm>
+                        <a:prstGeom prst="flowChartDecision">
+                          <a:avLst/>
+                        </a:prstGeom>
+                      </wps:spPr>
+                      <wps:style>
+                        <a:lnRef idx="2">
+                          <a:schemeClr val="accent1">
+                            <a:shade val="50000"/>
+                          </a:schemeClr>
+                        </a:lnRef>
+                        <a:fillRef idx="1">
+                          <a:schemeClr val="accent1"/>
+                        </a:fillRef>
+                        <a:effectRef idx="0">
+                          <a:schemeClr val="accent1"/>
+                        </a:effectRef>
+                        <a:fontRef idx="minor">
+                          <a:schemeClr val="lt1"/>
+                        </a:fontRef>
+                      </wps:style>
+                      <wps:txbx>
+                        <w:txbxContent>
+                          <w:p>
+                            <w:pPr>
+                              <w:jc w:val="center"/>
+                              <w:rPr>
+                                <w:sz w:val="52"/>
+                                <w:szCs w:val="52"/>
+                              </w:rPr>
+                            </w:pPr>
+                            <w:r>
+                              <w:rPr>
+                                <w:sz w:val="52"/>
+                                <w:szCs w:val="52"/>
+                              </w:rPr>
+                              <w:t>Sau T</w:t>
+                            </w:r>
+                            <w:r>
+                              <w:rPr>
+                                <w:sz w:val="52"/>
+                                <w:szCs w:val="52"/>
+                              </w:rPr>
+                              <w:t>1</w:t>
+                            </w:r>
+                            <w:r>
+                              <w:rPr>
+                                <w:sz w:val="52"/>
+                                <w:szCs w:val="52"/>
+                              </w:rPr>
+                              <w:t>(s)</w:t>
+                            </w:r>
+                          </w:p>
+                          <w:p>
+                            <w:pPr>
+                              <w:jc w:val="center"/>
+                            </w:pPr>
+                          </w:p>
+                        </w:txbxContent>
+                      </wps:txbx>
+                      <wps:bodyPr rot="0" spcFirstLastPara="0" vertOverflow="overflow" horzOverflow="overflow" vert="horz" wrap="square" lIns="91440" tIns="45720" rIns="91440" bIns="45720" numCol="1" spcCol="0" rtlCol="0" fromWordArt="0" anchor="ctr" anchorCtr="0" forceAA="0" compatLnSpc="1">
+                        <a:prstTxWarp prst="textNoShape">
+                          <a:avLst/>
+                        </a:prstTxWarp>
+                        <a:noAutofit/>
+                      </wps:bodyPr>
+                    </wps:wsp>
+                  </a:graphicData>
+                </a:graphic>
+                <wp14:sizeRelH relativeFrom="margin">
+                  <wp14:pctWidth>0</wp14:pctWidth>
+                </wp14:sizeRelH>
+              </wp:anchor>
+            </w:drawing>
+          </mc:Choice>
+          <mc:Fallback>
+            <w:pict>
+              <v:shapetype w14:anchorId="359C59E5" id="_x0000_t110" coordsize="21600,21600" o:spt="110" path="m10800,l,10800,10800,21600,21600,10800xe">
+                <v:stroke joinstyle="miter"/>
+                <v:path gradientshapeok="t" o:connecttype="rect" textboxrect="5400,5400,16200,16200"/>
+              </v:shapetype>
+              <v:shape id="Flowchart: Decision 26" o:spid="_x0000_s1028" type="#_x0000_t110" style="position:absolute;margin-left:106pt;margin-top:175.5pt;width:251.45pt;height:97.65pt;z-index:251681792;visibility:visible;mso-wrap-style:square;mso-width-percent:0;mso-wrap-distance-left:9pt;mso-wrap-distance-top:0;mso-wrap-distance-right:9pt;mso-wrap-distance-bottom:0;mso-position-horizontal:absolute;mso-position-horizontal-relative:margin;mso-position-vertical:absolute;mso-position-vertical-relative:text;mso-width-percent:0;mso-width-relative:margin;v-text-anchor:middle" o:gfxdata="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" fillcolor="#4472c4 [3204]" strokecolor="#1f3763 [1604]" strokeweight="1pt">
+                <v:textbox>
+                  <w:txbxContent>
+                    <w:p>
+                      <w:pPr>
+                        <w:jc w:val="center"/>
+                        <w:rPr>
+                          <w:sz w:val="52"/>
+                          <w:szCs w:val="52"/>
+                        </w:rPr>
+                      </w:pPr>
+                      <w:r>
+                        <w:rPr>
+                          <w:sz w:val="52"/>
+                          <w:szCs w:val="52"/>
+                        </w:rPr>
+                        <w:t>Sau T</w:t>
+                      </w:r>
+                      <w:r>
+                        <w:rPr>
+                          <w:sz w:val="52"/>
+                          <w:szCs w:val="52"/>
+                        </w:rPr>
+                        <w:t>1</w:t>
+                      </w:r>
+                      <w:r>
+                        <w:rPr>
+                          <w:sz w:val="52"/>
+                          <w:szCs w:val="52"/>
+                        </w:rPr>
+                        <w:t>(s)</w:t>
+                      </w:r>
+                    </w:p>
+                    <w:p>
+                      <w:pPr>
+                        <w:jc w:val="center"/>
+                      </w:pPr>
+                    </w:p>
+                  </w:txbxContent>
+                </v:textbox>
+                <w10:wrap anchorx="margin"/>
+              </v:shape>
+            </w:pict>
+          </mc:Fallback>
+        </mc:AlternateContent>
+      </w:r>
+      <w:r>
+        <w:rPr>
+          <w:rFonts w:ascii="Times New Roman" w:hAnsi="Times New Roman" w:cs="Times New Roman"/>
+          <w:b/>
+          <w:bCs/>
+          <w:noProof/>
+          <w:sz w:val="36"/>
+          <w:szCs w:val="36"/>
+        </w:rPr>
+        <mc:AlternateContent>
+          <mc:Choice Requires="wps">
+            <w:drawing>
+              <wp:anchor distT="0" distB="0" distL="114300" distR="114300" simplePos="0" relativeHeight="251664384" behindDoc="0" locked="0" layoutInCell="1" allowOverlap="1" wp14:anchorId="59A1B0F5" wp14:editId="5F3C31F9">
+                <wp:simplePos x="0" y="0"/>
+                <wp:positionH relativeFrom="margin">
+                  <wp:posOffset>2833619</wp:posOffset>
+                </wp:positionH>
+                <wp:positionV relativeFrom="paragraph">
+                  <wp:posOffset>1701496</wp:posOffset>
+                </wp:positionV>
+                <wp:extent cx="155879" cy="453224"/>
+                <wp:effectExtent l="19050" t="0" r="15875" b="42545"/>
+                <wp:wrapNone/>
+                <wp:docPr id="8" name="Arrow: Down 8"/>
+                <wp:cNvGraphicFramePr/>
+                <a:graphic xmlns:a="http://schemas.openxmlformats.org/drawingml/2006/main">
+                  <a:graphicData uri="http://schemas.microsoft.com/office/word/2010/wordprocessingShape">
+                    <wps:wsp>
+                      <wps:cNvSpPr/>
+                      <wps:spPr>
+                        <a:xfrm>
+                          <a:off x="0" y="0"/>
+                          <a:ext cx="155879" cy="453224"/>
+                        </a:xfrm>
+                        <a:prstGeom prst="downArrow">
+                          <a:avLst/>
+                        </a:prstGeom>
+                      </wps:spPr>
+                      <wps:style>
+                        <a:lnRef idx="2">
+                          <a:schemeClr val="accent1">
+                            <a:shade val="50000"/>
+                          </a:schemeClr>
+                        </a:lnRef>
+                        <a:fillRef idx="1">
+                          <a:schemeClr val="accent1"/>
+                        </a:fillRef>
+                        <a:effectRef idx="0">
+                          <a:schemeClr val="accent1"/>
+                        </a:effectRef>
+                        <a:fontRef idx="minor">
+                          <a:schemeClr val="lt1"/>
+                        </a:fontRef>
+                      </wps:style>
+                      <wps:bodyPr rot="0" spcFirstLastPara="0" vertOverflow="overflow" horzOverflow="overflow" vert="horz" wrap="square" lIns="91440" tIns="45720" rIns="91440" bIns="45720" numCol="1" spcCol="0" rtlCol="0" fromWordArt="0" anchor="ctr" anchorCtr="0" forceAA="0" compatLnSpc="1">
+                        <a:prstTxWarp prst="textNoShape">
+                          <a:avLst/>
+                        </a:prstTxWarp>
+                        <a:noAutofit/>
+                      </wps:bodyPr>
+                    </wps:wsp>
+                  </a:graphicData>
+                </a:graphic>
+                <wp14:sizeRelH relativeFrom="margin">
+                  <wp14:pctWidth>0</wp14:pctWidth>
+                </wp14:sizeRelH>
+                <wp14:sizeRelV relativeFrom="margin">
+                  <wp14:pctHeight>0</wp14:pctHeight>
+                </wp14:sizeRelV>
+              </wp:anchor>
+            </w:drawing>
+          </mc:Choice>
+          <mc:Fallback>
+            <w:pict>
+              <v:shape w14:anchorId="46D587B7" id="Arrow: Down 8" o:spid="_x0000_s1026" type="#_x0000_t67" style="position:absolute;margin-left:223.1pt;margin-top:134pt;width:12.25pt;height:35.7pt;z-index:251664384;visibility:visible;mso-wrap-style:square;mso-width-percent:0;mso-height-percent:0;mso-wrap-distance-left:9pt;mso-wrap-distance-top:0;mso-wrap-distance-right:9pt;mso-wrap-distance-bottom:0;mso-position-horizontal:absolute;mso-position-horizontal-relative:margin;mso-position-vertical:absolute;mso-position-vertical-relative:text;mso-width-percent:0;mso-height-percent:0;mso-width-relative:margin;mso-height-relative:margin;v-text-anchor:middle" o:gfxdata="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" adj="17886" fillcolor="#4472c4 [3204]" strokecolor="#1f3763 [1604]" strokeweight="1pt">
+                <w10:wrap anchorx="margin"/>
+              </v:shape>
+            </w:pict>
+          </mc:Fallback>
+        </mc:AlternateContent>
+      </w:r>
+      <w:r>
+        <w:rPr>
+          <w:rFonts w:ascii="Times New Roman" w:hAnsi="Times New Roman" w:cs="Times New Roman"/>
+          <w:b/>
+          <w:bCs/>
+          <w:noProof/>
+          <w:sz w:val="36"/>
+          <w:szCs w:val="36"/>
+        </w:rPr>
+        <mc:AlternateContent>
+          <mc:Choice Requires="wps">
+            <w:drawing>
+              <wp:anchor distT="0" distB="0" distL="114300" distR="114300" simplePos="0" relativeHeight="251662336" behindDoc="0" locked="0" layoutInCell="1" allowOverlap="1" wp14:anchorId="5CC8A623" wp14:editId="57A792F6">
+                <wp:simplePos x="0" y="0"/>
+                <wp:positionH relativeFrom="margin">
+                  <wp:align>center</wp:align>
+                </wp:positionH>
+                <wp:positionV relativeFrom="paragraph">
+                  <wp:posOffset>850265</wp:posOffset>
+                </wp:positionV>
+                <wp:extent cx="2965836" cy="818985"/>
+                <wp:effectExtent l="0" t="0" r="25400" b="19685"/>
+                <wp:wrapNone/>
+                <wp:docPr id="7" name="Rectangle: Rounded Corners 7"/>
+                <wp:cNvGraphicFramePr/>
+                <a:graphic xmlns:a="http://schemas.openxmlformats.org/drawingml/2006/main">
+                  <a:graphicData uri="http://schemas.microsoft.com/office/word/2010/wordprocessingShape">
+                    <wps:wsp>
+                      <wps:cNvSpPr/>
+                      <wps:spPr>
+                        <a:xfrm>
+                          <a:off x="0" y="0"/>
+                          <a:ext cx="2965836" cy="818985"/>
+                        </a:xfrm>
+                        <a:prstGeom prst="roundRect">
+                          <a:avLst/>
+                        </a:prstGeom>
+                      </wps:spPr>
+                      <wps:style>
+                        <a:lnRef idx="2">
+                          <a:schemeClr val="accent1">
+                            <a:shade val="50000"/>
+                          </a:schemeClr>
+                        </a:lnRef>
+                        <a:fillRef idx="1">
+                          <a:schemeClr val="accent1"/>
+                        </a:fillRef>
+                        <a:effectRef idx="0">
+                          <a:schemeClr val="accent1"/>
+                        </a:effectRef>
+                        <a:fontRef idx="minor">
+                          <a:schemeClr val="lt1"/>
+                        </a:fontRef>
+                      </wps:style>
+                      <wps:txbx>
+                        <w:txbxContent>
+                          <w:p>
+                            <w:pPr>
+                              <w:rPr>
+                                <w:sz w:val="52"/>
+                                <w:szCs w:val="52"/>
+                              </w:rPr>
+                            </w:pPr>
+                            <w:r>
+                              <w:rPr>
+                                <w:sz w:val="52"/>
+                                <w:szCs w:val="52"/>
+                              </w:rPr>
+                              <w:t>Tạo setPoint Speed</w:t>
+                            </w:r>
+                          </w:p>
+                        </w:txbxContent>
+                      </wps:txbx>
+                      <wps:bodyPr rot="0" spcFirstLastPara="0" vertOverflow="overflow" horzOverflow="overflow" vert="horz" wrap="square" lIns="91440" tIns="45720" rIns="91440" bIns="45720" numCol="1" spcCol="0" rtlCol="0" fromWordArt="0" anchor="ctr" anchorCtr="0" forceAA="0" compatLnSpc="1">
+                        <a:prstTxWarp prst="textNoShape">
+                          <a:avLst/>
+                        </a:prstTxWarp>
+                        <a:noAutofit/>
+                      </wps:bodyPr>
+                    </wps:wsp>
+                  </a:graphicData>
+                </a:graphic>
+                <wp14:sizeRelH relativeFrom="margin">
+                  <wp14:pctWidth>0</wp14:pctWidth>
+                </wp14:sizeRelH>
+                <wp14:sizeRelV relativeFrom="margin">
+                  <wp14:pctHeight>0</wp14:pctHeight>
+                </wp14:sizeRelV>
+              </wp:anchor>
+            </w:drawing>
+          </mc:Choice>
+          <mc:Fallback>
+            <w:pict>
+              <v:roundrect w14:anchorId="5CC8A623" id="Rectangle: Rounded Corners 7" o:spid="_x0000_s1029" style="position:absolute;margin-left:0;margin-top:66.95pt;width:233.55pt;height:64.5pt;z-index:251662336;visibility:visible;mso-wrap-style:square;mso-width-percent:0;mso-height-percent:0;mso-wrap-distance-left:9pt;mso-wrap-distance-top:0;mso-wrap-distance-right:9pt;mso-wrap-distance-bottom:0;mso-position-horizontal:center;mso-position-horizontal-relative:margin;mso-position-vertical:absolute;mso-position-vertical-relative:text;mso-width-percent:0;mso-height-percent:0;mso-width-relative:margin;mso-height-relative:margin;v-text-anchor:middle" arcsize="10923f" o:gfxdata="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" fillcolor="#4472c4 [3204]" strokecolor="#1f3763 [1604]" strokeweight="1pt">
+                <v:stroke joinstyle="miter"/>
+                <v:textbox>
+                  <w:txbxContent>
+                    <w:p>
+                      <w:pPr>
+                        <w:rPr>
+                          <w:sz w:val="52"/>
+                          <w:szCs w:val="52"/>
+                        </w:rPr>
+                      </w:pPr>
+                      <w:r>
+                        <w:rPr>
+                          <w:sz w:val="52"/>
+                          <w:szCs w:val="52"/>
+                        </w:rPr>
+                        <w:t>Tạo setPoint Speed</w:t>
+                      </w:r>
+                    </w:p>
+                  </w:txbxContent>
+                </v:textbox>
+                <w10:wrap anchorx="margin"/>
+              </v:roundrect>
+            </w:pict>
+          </mc:Fallback>
+        </mc:AlternateContent>
+      </w:r>
+      <w:r>
+        <w:rPr>
+          <w:rFonts w:ascii="Times New Roman" w:hAnsi="Times New Roman" w:cs="Times New Roman"/>
+          <w:b/>
+          <w:bCs/>
+          <w:noProof/>
+          <w:sz w:val="36"/>
+          <w:szCs w:val="36"/>
+        </w:rPr>
+        <mc:AlternateContent>
+          <mc:Choice Requires="wps">
+            <w:drawing>
+              <wp:anchor distT="0" distB="0" distL="114300" distR="114300" simplePos="0" relativeHeight="251660288" behindDoc="0" locked="0" layoutInCell="1" allowOverlap="1" wp14:anchorId="31C9DB68" wp14:editId="516BD359">
+                <wp:simplePos x="0" y="0"/>
+                <wp:positionH relativeFrom="margin">
+                  <wp:posOffset>2801785</wp:posOffset>
+                </wp:positionH>
+                <wp:positionV relativeFrom="paragraph">
+                  <wp:posOffset>278047</wp:posOffset>
+                </wp:positionV>
+                <wp:extent cx="177137" cy="516835"/>
+                <wp:effectExtent l="19050" t="0" r="13970" b="36195"/>
+                <wp:wrapNone/>
+                <wp:docPr id="5" name="Arrow: Down 5"/>
+                <wp:cNvGraphicFramePr/>
+                <a:graphic xmlns:a="http://schemas.openxmlformats.org/drawingml/2006/main">
+                  <a:graphicData uri="http://schemas.microsoft.com/office/word/2010/wordprocessingShape">
+                    <wps:wsp>
+                      <wps:cNvSpPr/>
+                      <wps:spPr>
+                        <a:xfrm>
+                          <a:off x="0" y="0"/>
+                          <a:ext cx="177137" cy="516835"/>
+                        </a:xfrm>
+                        <a:prstGeom prst="downArrow">
+                          <a:avLst/>
+                        </a:prstGeom>
+                      </wps:spPr>
+                      <wps:style>
+                        <a:lnRef idx="2">
+                          <a:schemeClr val="accent1">
+                            <a:shade val="50000"/>
+                          </a:schemeClr>
+                        </a:lnRef>
+                        <a:fillRef idx="1">
+                          <a:schemeClr val="accent1"/>
+                        </a:fillRef>
+                        <a:effectRef idx="0">
+                          <a:schemeClr val="accent1"/>
+                        </a:effectRef>
+                        <a:fontRef idx="minor">
+                          <a:schemeClr val="lt1"/>
+                        </a:fontRef>
+                      </wps:style>
+                      <wps:bodyPr rot="0" spcFirstLastPara="0" vertOverflow="overflow" horzOverflow="overflow" vert="horz" wrap="square" lIns="91440" tIns="45720" rIns="91440" bIns="45720" numCol="1" spcCol="0" rtlCol="0" fromWordArt="0" anchor="ctr" anchorCtr="0" forceAA="0" compatLnSpc="1">
+                        <a:prstTxWarp prst="textNoShape">
+                          <a:avLst/>
+                        </a:prstTxWarp>
+                        <a:noAutofit/>
+                      </wps:bodyPr>
+                    </wps:wsp>
+                  </a:graphicData>
+                </a:graphic>
+                <wp14:sizeRelH relativeFrom="margin">
+                  <wp14:pctWidth>0</wp14:pctWidth>
+                </wp14:sizeRelH>
+                <wp14:sizeRelV relativeFrom="margin">
+                  <wp14:pctHeight>0</wp14:pctHeight>
+                </wp14:sizeRelV>
+              </wp:anchor>
+            </w:drawing>
+          </mc:Choice>
+          <mc:Fallback>
+            <w:pict>
+              <v:shape w14:anchorId="4AD72A4C" id="Arrow: Down 5" o:spid="_x0000_s1026" type="#_x0000_t67" style="position:absolute;margin-left:220.6pt;margin-top:21.9pt;width:13.95pt;height:40.7pt;z-index:251660288;visibility:visible;mso-wrap-style:square;mso-width-percent:0;mso-height-percent:0;mso-wrap-distance-left:9pt;mso-wrap-distance-top:0;mso-wrap-distance-right:9pt;mso-wrap-distance-bottom:0;mso-position-horizontal:absolute;mso-position-horizontal-relative:margin;mso-position-vertical:absolute;mso-position-vertical-relative:text;mso-width-percent:0;mso-height-percent:0;mso-width-relative:margin;mso-height-relative:margin;v-text-anchor:middle" o:gfxdata="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" adj="17898" fillcolor="#4472c4 [3204]" strokecolor="#1f3763 [1604]" strokeweight="1pt">
+                <w10:wrap anchorx="margin"/>
+              </v:shape>
+            </w:pict>
+          </mc:Fallback>
+        </mc:AlternateContent>
+      </w:r>
+      <w:r>
+        <w:rPr>
+          <w:rFonts w:ascii="Times New Roman" w:hAnsi="Times New Roman" w:cs="Times New Roman"/>
+          <w:b/>
+          <w:bCs/>
+          <w:noProof/>
+          <w:sz w:val="36"/>
+          <w:szCs w:val="36"/>
+        </w:rPr>
+        <mc:AlternateContent>
+          <mc:Choice Requires="wps">
+            <w:drawing>
+              <wp:anchor distT="0" distB="0" distL="114300" distR="114300" simplePos="0" relativeHeight="251659264" behindDoc="0" locked="0" layoutInCell="1" allowOverlap="1" wp14:anchorId="35BE8F47" wp14:editId="1EE2E8F2">
+                <wp:simplePos x="0" y="0"/>
+                <wp:positionH relativeFrom="column">
+                  <wp:posOffset>1899837</wp:posOffset>
+                </wp:positionH>
+                <wp:positionV relativeFrom="paragraph">
+                  <wp:posOffset>-707942</wp:posOffset>
+                </wp:positionV>
+                <wp:extent cx="2075291" cy="930303"/>
+                <wp:effectExtent l="0" t="0" r="20320" b="22225"/>
+                <wp:wrapNone/>
+                <wp:docPr id="4" name="Rectangle: Rounded Corners 4"/>
+                <wp:cNvGraphicFramePr/>
+                <a:graphic xmlns:a="http://schemas.openxmlformats.org/drawingml/2006/main">
+                  <a:graphicData uri="http://schemas.microsoft.com/office/word/2010/wordprocessingShape">
+                    <wps:wsp>
+                      <wps:cNvSpPr/>
+                      <wps:spPr>
+                        <a:xfrm>
+                          <a:off x="0" y="0"/>
+                          <a:ext cx="2075291" cy="930303"/>
+                        </a:xfrm>
+                        <a:prstGeom prst="roundRect">
+                          <a:avLst/>
+                        </a:prstGeom>
+                      </wps:spPr>
+                      <wps:style>
+                        <a:lnRef idx="2">
+                          <a:schemeClr val="accent1">
+                            <a:shade val="50000"/>
+                          </a:schemeClr>
+                        </a:lnRef>
+                        <a:fillRef idx="1">
+                          <a:schemeClr val="accent1"/>
+                        </a:fillRef>
+                        <a:effectRef idx="0">
+                          <a:schemeClr val="accent1"/>
+                        </a:effectRef>
+                        <a:fontRef idx="minor">
+                          <a:schemeClr val="lt1"/>
+                        </a:fontRef>
+                      </wps:style>
+                      <wps:txbx>
+                        <w:txbxContent>
+                          <w:p>
+                            <w:pPr>
+                              <w:rPr>
+                                <w:sz w:val="52"/>
+                                <w:szCs w:val="52"/>
+                              </w:rPr>
+                            </w:pPr>
+                            <w:r>
+                              <w:rPr>
+                                <w:sz w:val="52"/>
+                                <w:szCs w:val="52"/>
+                              </w:rPr>
+                              <w:t>Đọc nhiệt độ</w:t>
+                            </w:r>
+                          </w:p>
+                        </w:txbxContent>
+                      </wps:txbx>
+                      <wps:bodyPr rot="0" spcFirstLastPara="0" vertOverflow="overflow" horzOverflow="overflow" vert="horz" wrap="square" lIns="91440" tIns="45720" rIns="91440" bIns="45720" numCol="1" spcCol="0" rtlCol="0" fromWordArt="0" anchor="ctr" anchorCtr="0" forceAA="0" compatLnSpc="1">
+                        <a:prstTxWarp prst="textNoShape">
+                          <a:avLst/>
+                        </a:prstTxWarp>
+                        <a:noAutofit/>
+                      </wps:bodyPr>
+                    </wps:wsp>
+                  </a:graphicData>
+                </a:graphic>
+                <wp14:sizeRelH relativeFrom="margin">
+                  <wp14:pctWidth>0</wp14:pctWidth>
+                </wp14:sizeRelH>
+                <wp14:sizeRelV relativeFrom="margin">
+                  <wp14:pctHeight>0</wp14:pctHeight>
+                </wp14:sizeRelV>
+              </wp:anchor>
+            </w:drawing>
+          </mc:Choice>
+          <mc:Fallback>
+            <w:pict>
+              <v:roundrect w14:anchorId="35BE8F47" id="Rectangle: Rounded Corners 4" o:spid="_x0000_s1030" style="position:absolute;margin-left:149.6pt;margin-top:-55.75pt;width:163.4pt;height:73.25pt;z-index:251659264;visibility:visible;mso-wrap-style:square;mso-width-percent:0;mso-height-percent:0;mso-wrap-distance-left:9pt;mso-wrap-distance-top:0;mso-wrap-distance-right:9pt;mso-wrap-distance-bottom:0;mso-position-horizontal:absolute;mso-position-horizontal-relative:text;mso-position-vertical:absolute;mso-position-vertical-relative:text;mso-width-percent:0;mso-height-percent:0;mso-width-relative:margin;mso-height-relative:margin;v-text-anchor:middle" arcsize="10923f" o:gfxdata="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" fillcolor="#4472c4 [3204]" strokecolor="#1f3763 [1604]" strokeweight="1pt">
+                <v:stroke joinstyle="miter"/>
+                <v:textbox>
+                  <w:txbxContent>
+                    <w:p>
+                      <w:pPr>
+                        <w:rPr>
+                          <w:sz w:val="52"/>
+                          <w:szCs w:val="52"/>
+                        </w:rPr>
+                      </w:pPr>
+                      <w:r>
+                        <w:rPr>
+                          <w:sz w:val="52"/>
+                          <w:szCs w:val="52"/>
+                        </w:rPr>
+                        <w:t>Đọc nhiệt độ</w:t>
+                      </w:r>
+                    </w:p>
+                  </w:txbxContent>
+                </v:textbox>
+              </v:roundrect>
+            </w:pict>
+          </mc:Fallback>
+        </mc:AlternateContent>
+      </w:r>
+      <w:r>
+        <w:rPr>
+          <w:rFonts w:ascii="Times New Roman" w:hAnsi="Times New Roman" w:cs="Times New Roman"/>
+          <w:b/>
+          <w:bCs/>
+          <w:noProof/>
+          <w:sz w:val="36"/>
+          <w:szCs w:val="36"/>
+        </w:rPr>
+        <mc:AlternateContent>
+          <mc:Choice Requires="wps">
+            <w:drawing>
+              <wp:anchor distT="0" distB="0" distL="114300" distR="114300" simplePos="0" relativeHeight="251680768" behindDoc="0" locked="0" layoutInCell="1" allowOverlap="1" wp14:anchorId="23584038" wp14:editId="05B3E670">
+                <wp:simplePos x="0" y="0"/>
+                <wp:positionH relativeFrom="column">
+                  <wp:posOffset>3771624</wp:posOffset>
+                </wp:positionH>
+                <wp:positionV relativeFrom="paragraph">
+                  <wp:posOffset>4415238</wp:posOffset>
+                </wp:positionV>
+                <wp:extent cx="1054376" cy="569346"/>
+                <wp:effectExtent l="19050" t="19050" r="12700" b="40640"/>
+                <wp:wrapNone/>
+                <wp:docPr id="25" name="Arrow: Left 25"/>
+                <wp:cNvGraphicFramePr/>
+                <a:graphic xmlns:a="http://schemas.openxmlformats.org/drawingml/2006/main">
+                  <a:graphicData uri="http://schemas.microsoft.com/office/word/2010/wordprocessingShape">
+                    <wps:wsp>
+                      <wps:cNvSpPr/>
+                      <wps:spPr>
+                        <a:xfrm>
+                          <a:off x="0" y="0"/>
+                          <a:ext cx="1054376" cy="569346"/>
+                        </a:xfrm>
+                        <a:prstGeom prst="leftArrow">
+                          <a:avLst/>
+                        </a:prstGeom>
+                      </wps:spPr>
+                      <wps:style>
+                        <a:lnRef idx="2">
+                          <a:schemeClr val="accent1">
+                            <a:shade val="50000"/>
+                          </a:schemeClr>
+                        </a:lnRef>
+                        <a:fillRef idx="1">
+                          <a:schemeClr val="accent1"/>
+                        </a:fillRef>
+                        <a:effectRef idx="0">
+                          <a:schemeClr val="accent1"/>
+                        </a:effectRef>
+                        <a:fontRef idx="minor">
+                          <a:schemeClr val="lt1"/>
+                        </a:fontRef>
+                      </wps:style>
+                      <wps:bodyPr rot="0" spcFirstLastPara="0" vertOverflow="overflow" horzOverflow="overflow" vert="horz" wrap="square" lIns="91440" tIns="45720" rIns="91440" bIns="45720" numCol="1" spcCol="0" rtlCol="0" fromWordArt="0" anchor="ctr" anchorCtr="0" forceAA="0" compatLnSpc="1">
+                        <a:prstTxWarp prst="textNoShape">
+                          <a:avLst/>
+                        </a:prstTxWarp>
+                        <a:noAutofit/>
+                      </wps:bodyPr>
+                    </wps:wsp>
+                  </a:graphicData>
+                </a:graphic>
+                <wp14:sizeRelH relativeFrom="margin">
+                  <wp14:pctWidth>0</wp14:pctWidth>
+                </wp14:sizeRelH>
+                <wp14:sizeRelV relativeFrom="margin">
+                  <wp14:pctHeight>0</wp14:pctHeight>
+                </wp14:sizeRelV>
+              </wp:anchor>
+            </w:drawing>
+          </mc:Choice>
+          <mc:Fallback>
+            <w:pict>
+              <v:shapetype w14:anchorId="175686A0" id="_x0000_t66" coordsize="21600,21600" o:spt="66" adj="5400,5400" path="m@0,l@0@1,21600@1,21600@2@0@2@0,21600,,10800xe">
+                <v:stroke joinstyle="miter"/>
+                <v:formulas>
+                  <v:f eqn="val #0"/>
+                  <v:f eqn="val #1"/>
+                  <v:f eqn="sum 21600 0 #1"/>
+                  <v:f eqn="prod #0 #1 10800"/>
+                  <v:f eqn="sum #0 0 @3"/>
+                </v:formulas>
+                <v:path o:connecttype="custom" o:connectlocs="@0,0;0,10800;@0,21600;21600,10800" o:connectangles="270,180,90,0" textboxrect="@4,@1,21600,@2"/>
+                <v:handles>
+                  <v:h position="#0,#1" xrange="0,21600" yrange="0,10800"/>
+                </v:handles>
+              </v:shapetype>
+              <v:shape id="Arrow: Left 25" o:spid="_x0000_s1026" type="#_x0000_t66" style="position:absolute;margin-left:297pt;margin-top:347.65pt;width:83pt;height:44.85pt;z-index:251680768;visibility:visible;mso-wrap-style:square;mso-width-percent:0;mso-height-percent:0;mso-wrap-distance-left:9pt;mso-wrap-distance-top:0;mso-wrap-distance-right:9pt;mso-wrap-distance-bottom:0;mso-position-horizontal:absolute;mso-position-horizontal-relative:text;mso-position-vertical:absolute;mso-position-vertical-relative:text;mso-width-percent:0;mso-height-percent:0;mso-width-relative:margin;mso-height-relative:margin;v-text-anchor:middle" o:gfxdata="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" adj="5832" fillcolor="#4472c4 [3204]" strokecolor="#1f3763 [1604]" strokeweight="1pt"/>
+            </w:pict>
+          </mc:Fallback>
+        </mc:AlternateContent>
+      </w:r>
+      <w:r>
+        <w:rPr>
+          <w:rFonts w:ascii="Times New Roman" w:hAnsi="Times New Roman" w:cs="Times New Roman"/>
+          <w:b/>
+          <w:bCs/>
+          <w:noProof/>
+          <w:sz w:val="36"/>
+          <w:szCs w:val="36"/>
+        </w:rPr>
+        <mc:AlternateContent>
+          <mc:Choice Requires="wps">
+            <w:drawing>
+              <wp:anchor distT="0" distB="0" distL="114300" distR="114300" simplePos="0" relativeHeight="251666432" behindDoc="0" locked="0" layoutInCell="1" allowOverlap="1" wp14:anchorId="563FA61B" wp14:editId="5C883C68">
+                <wp:simplePos x="0" y="0"/>
+                <wp:positionH relativeFrom="margin">
+                  <wp:align>center</wp:align>
+                </wp:positionH>
+                <wp:positionV relativeFrom="paragraph">
+                  <wp:posOffset>4428628</wp:posOffset>
+                </wp:positionV>
+                <wp:extent cx="1765189" cy="723569"/>
+                <wp:effectExtent l="0" t="0" r="26035" b="19685"/>
+                <wp:wrapNone/>
+                <wp:docPr id="14" name="Rectangle: Rounded Corners 14"/>
+                <wp:cNvGraphicFramePr/>
+                <a:graphic xmlns:a="http://schemas.openxmlformats.org/drawingml/2006/main">
+                  <a:graphicData uri="http://schemas.microsoft.com/office/word/2010/wordprocessingShape">
+                    <wps:wsp>
+                      <wps:cNvSpPr/>
+                      <wps:spPr>
+                        <a:xfrm>
+                          <a:off x="0" y="0"/>
+                          <a:ext cx="1765189" cy="723569"/>
+                        </a:xfrm>
+                        <a:prstGeom prst="roundRect">
+                          <a:avLst/>
+                        </a:prstGeom>
+                      </wps:spPr>
+                      <wps:style>
+                        <a:lnRef idx="2">
+                          <a:schemeClr val="accent1">
+                            <a:shade val="50000"/>
+                          </a:schemeClr>
+                        </a:lnRef>
+                        <a:fillRef idx="1">
+                          <a:schemeClr val="accent1"/>
+                        </a:fillRef>
+                        <a:effectRef idx="0">
+                          <a:schemeClr val="accent1"/>
+                        </a:effectRef>
+                        <a:fontRef idx="minor">
+                          <a:schemeClr val="lt1"/>
+                        </a:fontRef>
+                      </wps:style>
+                      <wps:txbx>
+                        <w:txbxContent>
+                          <w:p>
+                            <w:pPr>
+                              <w:rPr>
+                                <w:sz w:val="52"/>
+                                <w:szCs w:val="52"/>
+                              </w:rPr>
+                            </w:pPr>
+                            <w:r>
+                              <w:rPr>
+                                <w:sz w:val="52"/>
+                                <w:szCs w:val="52"/>
+                              </w:rPr>
+                              <w:t>Đọc speed</w:t>
+                            </w:r>
+                          </w:p>
+                        </w:txbxContent>
+                      </wps:txbx>
+                      <wps:bodyPr rot="0" spcFirstLastPara="0" vertOverflow="overflow" horzOverflow="overflow" vert="horz" wrap="square" lIns="91440" tIns="45720" rIns="91440" bIns="45720" numCol="1" spcCol="0" rtlCol="0" fromWordArt="0" anchor="ctr" anchorCtr="0" forceAA="0" compatLnSpc="1">
+                        <a:prstTxWarp prst="textNoShape">
+                          <a:avLst/>
+                        </a:prstTxWarp>
+                        <a:noAutofit/>
+                      </wps:bodyPr>
+                    </wps:wsp>
+                  </a:graphicData>
+                </a:graphic>
+                <wp14:sizeRelH relativeFrom="margin">
+                  <wp14:pctWidth>0</wp14:pctWidth>
+                </wp14:sizeRelH>
+                <wp14:sizeRelV relativeFrom="margin">
+                  <wp14:pctHeight>0</wp14:pctHeight>
+                </wp14:sizeRelV>
+              </wp:anchor>
+            </w:drawing>
+          </mc:Choice>
+          <mc:Fallback>
+            <w:pict>
+              <v:roundrect w14:anchorId="563FA61B" id="Rectangle: Rounded Corners 14" o:spid="_x0000_s1031" style="position:absolute;margin-left:0;margin-top:348.7pt;width:139pt;height:56.95pt;z-index:251666432;visibility:visible;mso-wrap-style:square;mso-width-percent:0;mso-height-percent:0;mso-wrap-distance-left:9pt;mso-wrap-distance-top:0;mso-wrap-distance-right:9pt;mso-wrap-distance-bottom:0;mso-position-horizontal:center;mso-position-horizontal-relative:margin;mso-position-vertical:absolute;mso-position-vertical-relative:text;mso-width-percent:0;mso-height-percent:0;mso-width-relative:margin;mso-height-relative:margin;v-text-anchor:middle" arcsize="10923f" o:gfxdata="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" fillcolor="#4472c4 [3204]" strokecolor="#1f3763 [1604]" strokeweight="1pt">
+                <v:stroke joinstyle="miter"/>
+                <v:textbox>
+                  <w:txbxContent>
+                    <w:p>
+                      <w:pPr>
+                        <w:rPr>
+                          <w:sz w:val="52"/>
+                          <w:szCs w:val="52"/>
+                        </w:rPr>
+                      </w:pPr>
+                      <w:r>
+                        <w:rPr>
+                          <w:sz w:val="52"/>
+                          <w:szCs w:val="52"/>
+                        </w:rPr>
+                        <w:t>Đọc speed</w:t>
+                      </w:r>
+                    </w:p>
+                  </w:txbxContent>
+                </v:textbox>
+                <w10:wrap anchorx="margin"/>
+              </v:roundrect>
+            </w:pict>
+          </mc:Fallback>
+        </mc:AlternateContent>
+      </w:r>
+      <w:r>
+        <w:rPr>
+          <w:rFonts w:ascii="Times New Roman" w:hAnsi="Times New Roman" w:cs="Times New Roman"/>
+          <w:b/>
+          <w:bCs/>
+          <w:noProof/>
+          <w:sz w:val="36"/>
+          <w:szCs w:val="36"/>
+        </w:rPr>
+        <mc:AlternateContent>
+          <mc:Choice Requires="wps">
+            <w:drawing>
+              <wp:anchor distT="0" distB="0" distL="114300" distR="114300" simplePos="0" relativeHeight="251668480" behindDoc="0" locked="0" layoutInCell="1" allowOverlap="1" wp14:anchorId="6424A3F9" wp14:editId="72980780">
+                <wp:simplePos x="0" y="0"/>
+                <wp:positionH relativeFrom="margin">
+                  <wp:align>center</wp:align>
+                </wp:positionH>
+                <wp:positionV relativeFrom="paragraph">
+                  <wp:posOffset>5208795</wp:posOffset>
+                </wp:positionV>
+                <wp:extent cx="155879" cy="453224"/>
+                <wp:effectExtent l="19050" t="0" r="15875" b="42545"/>
+                <wp:wrapNone/>
+                <wp:docPr id="15" name="Arrow: Down 15"/>
+                <wp:cNvGraphicFramePr/>
+                <a:graphic xmlns:a="http://schemas.openxmlformats.org/drawingml/2006/main">
+                  <a:graphicData uri="http://schemas.microsoft.com/office/word/2010/wordprocessingShape">
+                    <wps:wsp>
+                      <wps:cNvSpPr/>
+                      <wps:spPr>
+                        <a:xfrm>
+                          <a:off x="0" y="0"/>
+                          <a:ext cx="155879" cy="453224"/>
+                        </a:xfrm>
+                        <a:prstGeom prst="downArrow">
+                          <a:avLst/>
+                        </a:prstGeom>
+                      </wps:spPr>
+                      <wps:style>
+                        <a:lnRef idx="2">
+                          <a:schemeClr val="accent1">
+                            <a:shade val="50000"/>
+                          </a:schemeClr>
+                        </a:lnRef>
+                        <a:fillRef idx="1">
+                          <a:schemeClr val="accent1"/>
+                        </a:fillRef>
+                        <a:effectRef idx="0">
+                          <a:schemeClr val="accent1"/>
+                        </a:effectRef>
+                        <a:fontRef idx="minor">
+                          <a:schemeClr val="lt1"/>
+                        </a:fontRef>
+                      </wps:style>
+                      <wps:bodyPr rot="0" spcFirstLastPara="0" vertOverflow="overflow" horzOverflow="overflow" vert="horz" wrap="square" lIns="91440" tIns="45720" rIns="91440" bIns="45720" numCol="1" spcCol="0" rtlCol="0" fromWordArt="0" anchor="ctr" anchorCtr="0" forceAA="0" compatLnSpc="1">
+                        <a:prstTxWarp prst="textNoShape">
+                          <a:avLst/>
+                        </a:prstTxWarp>
+                        <a:noAutofit/>
+                      </wps:bodyPr>
+                    </wps:wsp>
+                  </a:graphicData>
+                </a:graphic>
+                <wp14:sizeRelH relativeFrom="margin">
+                  <wp14:pctWidth>0</wp14:pctWidth>
+                </wp14:sizeRelH>
+                <wp14:sizeRelV relativeFrom="margin">
+                  <wp14:pctHeight>0</wp14:pctHeight>
+                </wp14:sizeRelV>
+              </wp:anchor>
+            </w:drawing>
+          </mc:Choice>
+          <mc:Fallback>
+            <w:pict>
+              <v:shape w14:anchorId="77FAD967" id="Arrow: Down 15" o:spid="_x0000_s1026" type="#_x0000_t67" style="position:absolute;margin-left:0;margin-top:410.15pt;width:12.25pt;height:35.7pt;z-index:251668480;visibility:visible;mso-wrap-style:square;mso-width-percent:0;mso-height-percent:0;mso-wrap-distance-left:9pt;mso-wrap-distance-top:0;mso-wrap-distance-right:9pt;mso-wrap-distance-bottom:0;mso-position-horizontal:center;mso-position-horizontal-relative:margin;mso-position-vertical:absolute;mso-position-vertical-relative:text;mso-width-percent:0;mso-height-percent:0;mso-width-relative:margin;mso-height-relative:margin;v-text-anchor:middle" o:gfxdata="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" adj="17886" fillcolor="#4472c4 [3204]" strokecolor="#1f3763 [1604]" strokeweight="1pt">
+                <w10:wrap anchorx="margin"/>
+              </v:shape>
+            </w:pict>
+          </mc:Fallback>
+        </mc:AlternateContent>
+      </w:r>
+      <w:r>
+        <w:rPr>
+          <w:rFonts w:ascii="Times New Roman" w:hAnsi="Times New Roman" w:cs="Times New Roman"/>
+          <w:b/>
+          <w:bCs/>
+          <w:noProof/>
+          <w:sz w:val="36"/>
+          <w:szCs w:val="36"/>
+        </w:rPr>
+        <mc:AlternateContent>
+          <mc:Choice Requires="wps">
+            <w:drawing>
+              <wp:anchor distT="0" distB="0" distL="114300" distR="114300" simplePos="0" relativeHeight="251670528" behindDoc="0" locked="0" layoutInCell="1" allowOverlap="1" wp14:anchorId="4D4475B8" wp14:editId="245FC32D">
+                <wp:simplePos x="0" y="0"/>
+                <wp:positionH relativeFrom="margin">
+                  <wp:align>center</wp:align>
+                </wp:positionH>
+                <wp:positionV relativeFrom="paragraph">
+                  <wp:posOffset>5683167</wp:posOffset>
+                </wp:positionV>
+                <wp:extent cx="1542553" cy="723569"/>
+                <wp:effectExtent l="0" t="0" r="19685" b="19685"/>
+                <wp:wrapNone/>
+                <wp:docPr id="16" name="Rectangle: Rounded Corners 16"/>
+                <wp:cNvGraphicFramePr/>
+                <a:graphic xmlns:a="http://schemas.openxmlformats.org/drawingml/2006/main">
+                  <a:graphicData uri="http://schemas.microsoft.com/office/word/2010/wordprocessingShape">
+                    <wps:wsp>
+                      <wps:cNvSpPr/>
+                      <wps:spPr>
+                        <a:xfrm>
+                          <a:off x="0" y="0"/>
+                          <a:ext cx="1542553" cy="723569"/>
+                        </a:xfrm>
+                        <a:prstGeom prst="roundRect">
+                          <a:avLst/>
+                        </a:prstGeom>
+                      </wps:spPr>
+                      <wps:style>
+                        <a:lnRef idx="2">
+                          <a:schemeClr val="accent1">
+                            <a:shade val="50000"/>
+                          </a:schemeClr>
+                        </a:lnRef>
+                        <a:fillRef idx="1">
+                          <a:schemeClr val="accent1"/>
+                        </a:fillRef>
+                        <a:effectRef idx="0">
+                          <a:schemeClr val="accent1"/>
+                        </a:effectRef>
+                        <a:fontRef idx="minor">
+                          <a:schemeClr val="lt1"/>
+                        </a:fontRef>
+                      </wps:style>
+                      <wps:txbx>
+                        <w:txbxContent>
+                          <w:p>
+                            <w:pPr>
+                              <w:jc w:val="center"/>
+                              <w:rPr>
+                                <w:sz w:val="52"/>
+                                <w:szCs w:val="52"/>
+                              </w:rPr>
+                            </w:pPr>
+                            <w:r>
+                              <w:rPr>
+                                <w:sz w:val="52"/>
+                                <w:szCs w:val="52"/>
+                              </w:rPr>
+                              <w:t>PID</w:t>
+                            </w:r>
+                          </w:p>
+                        </w:txbxContent>
+                      </wps:txbx>
+                      <wps:bodyPr rot="0" spcFirstLastPara="0" vertOverflow="overflow" horzOverflow="overflow" vert="horz" wrap="square" lIns="91440" tIns="45720" rIns="91440" bIns="45720" numCol="1" spcCol="0" rtlCol="0" fromWordArt="0" anchor="ctr" anchorCtr="0" forceAA="0" compatLnSpc="1">
+                        <a:prstTxWarp prst="textNoShape">
+                          <a:avLst/>
+                        </a:prstTxWarp>
+                        <a:noAutofit/>
+                      </wps:bodyPr>
+                    </wps:wsp>
+                  </a:graphicData>
+                </a:graphic>
+                <wp14:sizeRelH relativeFrom="margin">
+                  <wp14:pctWidth>0</wp14:pctWidth>
+                </wp14:sizeRelH>
+                <wp14:sizeRelV relativeFrom="margin">
+                  <wp14:pctHeight>0</wp14:pctHeight>
+                </wp14:sizeRelV>
+              </wp:anchor>
+            </w:drawing>
+          </mc:Choice>
+          <mc:Fallback>
+            <w:pict>
+              <v:roundrect w14:anchorId="4D4475B8" id="Rectangle: Rounded Corners 16" o:spid="_x0000_s1032" style="position:absolute;margin-left:0;margin-top:447.5pt;width:121.45pt;height:56.95pt;z-index:251670528;visibility:visible;mso-wrap-style:square;mso-width-percent:0;mso-height-percent:0;mso-wrap-distance-left:9pt;mso-wrap-distance-top:0;mso-wrap-distance-right:9pt;mso-wrap-distance-bottom:0;mso-position-horizontal:center;mso-position-horizontal-relative:margin;mso-position-vertical:absolute;mso-position-vertical-relative:text;mso-width-percent:0;mso-height-percent:0;mso-width-relative:margin;mso-height-relative:margin;v-text-anchor:middle" arcsize="10923f" o:gfxdata="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" fillcolor="#4472c4 [3204]" strokecolor="#1f3763 [1604]" strokeweight="1pt">
+                <v:stroke joinstyle="miter"/>
+                <v:textbox>
+                  <w:txbxContent>
+                    <w:p>
+                      <w:pPr>
+                        <w:jc w:val="center"/>
+                        <w:rPr>
+                          <w:sz w:val="52"/>
+                          <w:szCs w:val="52"/>
+                        </w:rPr>
+                      </w:pPr>
+                      <w:r>
+                        <w:rPr>
+                          <w:sz w:val="52"/>
+                          <w:szCs w:val="52"/>
+                        </w:rPr>
+                        <w:t>PID</w:t>
+                      </w:r>
+                    </w:p>
+                  </w:txbxContent>
+                </v:textbox>
+                <w10:wrap anchorx="margin"/>
+              </v:roundrect>
+            </w:pict>
+          </mc:Fallback>
+        </mc:AlternateContent>
+      </w:r>
+      <w:r>
+        <w:rPr>
+          <w:rFonts w:ascii="Times New Roman" w:hAnsi="Times New Roman" w:cs="Times New Roman"/>
+          <w:b/>
+          <w:bCs/>
+          <w:noProof/>
+          <w:sz w:val="36"/>
+          <w:szCs w:val="36"/>
+        </w:rPr>
+        <mc:AlternateContent>
+          <mc:Choice Requires="wps">
+            <w:drawing>
+              <wp:anchor distT="0" distB="0" distL="114300" distR="114300" simplePos="0" relativeHeight="251672576" behindDoc="0" locked="0" layoutInCell="1" allowOverlap="1" wp14:anchorId="6F81E429" wp14:editId="68D3D9E9">
+                <wp:simplePos x="0" y="0"/>
+                <wp:positionH relativeFrom="margin">
+                  <wp:align>center</wp:align>
+                </wp:positionH>
+                <wp:positionV relativeFrom="paragraph">
+                  <wp:posOffset>6448977</wp:posOffset>
+                </wp:positionV>
+                <wp:extent cx="155879" cy="453224"/>
+                <wp:effectExtent l="19050" t="0" r="15875" b="42545"/>
+                <wp:wrapNone/>
+                <wp:docPr id="17" name="Arrow: Down 17"/>
+                <wp:cNvGraphicFramePr/>
+                <a:graphic xmlns:a="http://schemas.openxmlformats.org/drawingml/2006/main">
+                  <a:graphicData uri="http://schemas.microsoft.com/office/word/2010/wordprocessingShape">
+                    <wps:wsp>
+                      <wps:cNvSpPr/>
+                      <wps:spPr>
+                        <a:xfrm>
+                          <a:off x="0" y="0"/>
+                          <a:ext cx="155879" cy="453224"/>
+                        </a:xfrm>
+                        <a:prstGeom prst="downArrow">
+                          <a:avLst/>
+                        </a:prstGeom>
+                      </wps:spPr>
+                      <wps:style>
+                        <a:lnRef idx="2">
+                          <a:schemeClr val="accent1">
+                            <a:shade val="50000"/>
+                          </a:schemeClr>
+                        </a:lnRef>
+                        <a:fillRef idx="1">
+                          <a:schemeClr val="accent1"/>
+                        </a:fillRef>
+                        <a:effectRef idx="0">
+                          <a:schemeClr val="accent1"/>
+                        </a:effectRef>
+                        <a:fontRef idx="minor">
+                          <a:schemeClr val="lt1"/>
+                        </a:fontRef>
+                      </wps:style>
+                      <wps:bodyPr rot="0" spcFirstLastPara="0" vertOverflow="overflow" horzOverflow="overflow" vert="horz" wrap="square" lIns="91440" tIns="45720" rIns="91440" bIns="45720" numCol="1" spcCol="0" rtlCol="0" fromWordArt="0" anchor="ctr" anchorCtr="0" forceAA="0" compatLnSpc="1">
+                        <a:prstTxWarp prst="textNoShape">
+                          <a:avLst/>
+                        </a:prstTxWarp>
+                        <a:noAutofit/>
+                      </wps:bodyPr>
+                    </wps:wsp>
+                  </a:graphicData>
+                </a:graphic>
+                <wp14:sizeRelH relativeFrom="margin">
+                  <wp14:pctWidth>0</wp14:pctWidth>
+                </wp14:sizeRelH>
+                <wp14:sizeRelV relativeFrom="margin">
+                  <wp14:pctHeight>0</wp14:pctHeight>
+                </wp14:sizeRelV>
+              </wp:anchor>
+            </w:drawing>
+          </mc:Choice>
+          <mc:Fallback>
+            <w:pict>
+              <v:shape w14:anchorId="352AE134" id="Arrow: Down 17" o:spid="_x0000_s1026" type="#_x0000_t67" style="position:absolute;margin-left:0;margin-top:507.8pt;width:12.25pt;height:35.7pt;z-index:251672576;visibility:visible;mso-wrap-style:square;mso-width-percent:0;mso-height-percent:0;mso-wrap-distance-left:9pt;mso-wrap-distance-top:0;mso-wrap-distance-right:9pt;mso-wrap-distance-bottom:0;mso-position-horizontal:center;mso-position-horizontal-relative:margin;mso-position-vertical:absolute;mso-position-vertical-relative:text;mso-width-percent:0;mso-height-percent:0;mso-width-relative:margin;mso-height-relative:margin;v-text-anchor:middle" o:gfxdata="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" adj="17886" fillcolor="#4472c4 [3204]" strokecolor="#1f3763 [1604]" strokeweight="1pt">
+                <w10:wrap anchorx="margin"/>
+              </v:shape>
+            </w:pict>
+          </mc:Fallback>
+        </mc:AlternateContent>
+      </w:r>
+      <w:r>
+        <w:rPr>
+          <w:rFonts w:ascii="Times New Roman" w:hAnsi="Times New Roman" w:cs="Times New Roman"/>
+          <w:b/>
+          <w:bCs/>
+          <w:noProof/>
+          <w:sz w:val="36"/>
+          <w:szCs w:val="36"/>
+        </w:rPr>
+        <mc:AlternateContent>
+          <mc:Choice Requires="wps">
+            <w:drawing>
+              <wp:anchor distT="0" distB="0" distL="114300" distR="114300" simplePos="0" relativeHeight="251674624" behindDoc="0" locked="0" layoutInCell="1" allowOverlap="1" wp14:anchorId="1C0A3D25" wp14:editId="3C4894AF">
+                <wp:simplePos x="0" y="0"/>
+                <wp:positionH relativeFrom="margin">
+                  <wp:posOffset>2066925</wp:posOffset>
+                </wp:positionH>
+                <wp:positionV relativeFrom="paragraph">
+                  <wp:posOffset>6909683</wp:posOffset>
+                </wp:positionV>
+                <wp:extent cx="1860606" cy="723569"/>
+                <wp:effectExtent l="0" t="0" r="25400" b="19685"/>
+                <wp:wrapNone/>
+                <wp:docPr id="18" name="Rectangle: Rounded Corners 18"/>
+                <wp:cNvGraphicFramePr/>
+                <a:graphic xmlns:a="http://schemas.openxmlformats.org/drawingml/2006/main">
+                  <a:graphicData uri="http://schemas.microsoft.com/office/word/2010/wordprocessingShape">
+                    <wps:wsp>
+                      <wps:cNvSpPr/>
+                      <wps:spPr>
+                        <a:xfrm>
+                          <a:off x="0" y="0"/>
+                          <a:ext cx="1860606" cy="723569"/>
+                        </a:xfrm>
+                        <a:prstGeom prst="roundRect">
+                          <a:avLst/>
+                        </a:prstGeom>
+                      </wps:spPr>
+                      <wps:style>
+                        <a:lnRef idx="2">
+                          <a:schemeClr val="accent1">
+                            <a:shade val="50000"/>
+                          </a:schemeClr>
+                        </a:lnRef>
+                        <a:fillRef idx="1">
+                          <a:schemeClr val="accent1"/>
+                        </a:fillRef>
+                        <a:effectRef idx="0">
+                          <a:schemeClr val="accent1"/>
+                        </a:effectRef>
+                        <a:fontRef idx="minor">
+                          <a:schemeClr val="lt1"/>
+                        </a:fontRef>
+                      </wps:style>
+                      <wps:txbx>
+                        <w:txbxContent>
+                          <w:p>
+                            <w:pPr>
+                              <w:jc w:val="center"/>
+                              <w:rPr>
+                                <w:sz w:val="52"/>
+                                <w:szCs w:val="52"/>
+                              </w:rPr>
+                            </w:pPr>
+                            <w:r>
+                              <w:rPr>
+                                <w:sz w:val="52"/>
+                                <w:szCs w:val="52"/>
+                              </w:rPr>
+                              <w:t>Tạo PWM</w:t>
+                            </w:r>
+                          </w:p>
+                        </w:txbxContent>
+                      </wps:txbx>
+                      <wps:bodyPr rot="0" spcFirstLastPara="0" vertOverflow="overflow" horzOverflow="overflow" vert="horz" wrap="square" lIns="91440" tIns="45720" rIns="91440" bIns="45720" numCol="1" spcCol="0" rtlCol="0" fromWordArt="0" anchor="ctr" anchorCtr="0" forceAA="0" compatLnSpc="1">
+                        <a:prstTxWarp prst="textNoShape">
+                          <a:avLst/>
+                        </a:prstTxWarp>
+                        <a:noAutofit/>
+                      </wps:bodyPr>
+                    </wps:wsp>
+                  </a:graphicData>
+                </a:graphic>
+                <wp14:sizeRelH relativeFrom="margin">
+                  <wp14:pctWidth>0</wp14:pctWidth>
+                </wp14:sizeRelH>
+                <wp14:sizeRelV relativeFrom="margin">
+                  <wp14:pctHeight>0</wp14:pctHeight>
+                </wp14:sizeRelV>
+              </wp:anchor>
+            </w:drawing>
+          </mc:Choice>
+          <mc:Fallback>
+            <w:pict>
+              <v:roundrect w14:anchorId="1C0A3D25" id="Rectangle: Rounded Corners 18" o:spid="_x0000_s1033" style="position:absolute;margin-left:162.75pt;margin-top:544.05pt;width:146.5pt;height:56.95pt;z-index:251674624;visibility:visible;mso-wrap-style:square;mso-width-percent:0;mso-height-percent:0;mso-wrap-distance-left:9pt;mso-wrap-distance-top:0;mso-wrap-distance-right:9pt;mso-wrap-distance-bottom:0;mso-position-horizontal:absolute;mso-position-horizontal-relative:margin;mso-position-vertical:absolute;mso-position-vertical-relative:text;mso-width-percent:0;mso-height-percent:0;mso-width-relative:margin;mso-height-relative:margin;v-text-anchor:middle" arcsize="10923f" o:gfxdata="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" fillcolor="#4472c4 [3204]" strokecolor="#1f3763 [1604]" strokeweight="1pt">
+                <v:stroke joinstyle="miter"/>
+                <v:textbox>
+                  <w:txbxContent>
+                    <w:p>
+                      <w:pPr>
+                        <w:jc w:val="center"/>
+                        <w:rPr>
+                          <w:sz w:val="52"/>
+                          <w:szCs w:val="52"/>
+                        </w:rPr>
+                      </w:pPr>
+                      <w:r>
+                        <w:rPr>
+                          <w:sz w:val="52"/>
+                          <w:szCs w:val="52"/>
+                        </w:rPr>
+                        <w:t>Tạo PWM</w:t>
+                      </w:r>
+                    </w:p>
+                  </w:txbxContent>
+                </v:textbox>
+                <w10:wrap anchorx="margin"/>
+              </v:roundrect>
+            </w:pict>
+          </mc:Fallback>
+        </mc:AlternateContent>
+      </w:r>
+      <w:r>
+        <w:rPr>
+          <w:rFonts w:ascii="Times New Roman" w:hAnsi="Times New Roman" w:cs="Times New Roman"/>
+          <w:b/>
+          <w:bCs/>
+          <w:noProof/>
+          <w:sz w:val="36"/>
+          <w:szCs w:val="36"/>
+        </w:rPr>
+        <mc:AlternateContent>
+          <mc:Choice Requires="wps">
+            <w:drawing>
+              <wp:anchor distT="0" distB="0" distL="114300" distR="114300" simplePos="0" relativeHeight="251676672" behindDoc="0" locked="0" layoutInCell="1" allowOverlap="1" wp14:anchorId="434B3FF7" wp14:editId="52EC0E20">
+                <wp:simplePos x="0" y="0"/>
+                <wp:positionH relativeFrom="margin">
+                  <wp:align>center</wp:align>
+                </wp:positionH>
+                <wp:positionV relativeFrom="paragraph">
+                  <wp:posOffset>7721656</wp:posOffset>
+                </wp:positionV>
+                <wp:extent cx="155879" cy="453224"/>
+                <wp:effectExtent l="19050" t="0" r="15875" b="42545"/>
+                <wp:wrapNone/>
+                <wp:docPr id="19" name="Arrow: Down 19"/>
+                <wp:cNvGraphicFramePr/>
+                <a:graphic xmlns:a="http://schemas.openxmlformats.org/drawingml/2006/main">
+                  <a:graphicData uri="http://schemas.microsoft.com/office/word/2010/wordprocessingShape">
+                    <wps:wsp>
+                      <wps:cNvSpPr/>
+                      <wps:spPr>
+                        <a:xfrm>
+                          <a:off x="0" y="0"/>
+                          <a:ext cx="155879" cy="453224"/>
+                        </a:xfrm>
+                        <a:prstGeom prst="downArrow">
+                          <a:avLst/>
+                        </a:prstGeom>
+                      </wps:spPr>
+                      <wps:style>
+                        <a:lnRef idx="2">
+                          <a:schemeClr val="accent1">
+                            <a:shade val="50000"/>
+                          </a:schemeClr>
+                        </a:lnRef>
+                        <a:fillRef idx="1">
+                          <a:schemeClr val="accent1"/>
+                        </a:fillRef>
+                        <a:effectRef idx="0">
+                          <a:schemeClr val="accent1"/>
+                        </a:effectRef>
+                        <a:fontRef idx="minor">
+                          <a:schemeClr val="lt1"/>
+                        </a:fontRef>
+                      </wps:style>
+                      <wps:bodyPr rot="0" spcFirstLastPara="0" vertOverflow="overflow" horzOverflow="overflow" vert="horz" wrap="square" lIns="91440" tIns="45720" rIns="91440" bIns="45720" numCol="1" spcCol="0" rtlCol="0" fromWordArt="0" anchor="ctr" anchorCtr="0" forceAA="0" compatLnSpc="1">
+                        <a:prstTxWarp prst="textNoShape">
+                          <a:avLst/>
+                        </a:prstTxWarp>
+                        <a:noAutofit/>
+                      </wps:bodyPr>
+                    </wps:wsp>
+                  </a:graphicData>
+                </a:graphic>
+                <wp14:sizeRelH relativeFrom="margin">
+                  <wp14:pctWidth>0</wp14:pctWidth>
+                </wp14:sizeRelH>
+                <wp14:sizeRelV relativeFrom="margin">
+                  <wp14:pctHeight>0</wp14:pctHeight>
+                </wp14:sizeRelV>
+              </wp:anchor>
+            </w:drawing>
+          </mc:Choice>
+          <mc:Fallback>
+            <w:pict>
+              <v:shape w14:anchorId="117D5A7E" id="Arrow: Down 19" o:spid="_x0000_s1026" type="#_x0000_t67" style="position:absolute;margin-left:0;margin-top:608pt;width:12.25pt;height:35.7pt;z-index:251676672;visibility:visible;mso-wrap-style:square;mso-width-percent:0;mso-height-percent:0;mso-wrap-distance-left:9pt;mso-wrap-distance-top:0;mso-wrap-distance-right:9pt;mso-wrap-distance-bottom:0;mso-position-horizontal:center;mso-position-horizontal-relative:margin;mso-position-vertical:absolute;mso-position-vertical-relative:text;mso-width-percent:0;mso-height-percent:0;mso-width-relative:margin;mso-height-relative:margin;v-text-anchor:middle" o:gfxdata="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" adj="17886" fillcolor="#4472c4 [3204]" strokecolor="#1f3763 [1604]" strokeweight="1pt">
+                <w10:wrap anchorx="margin"/>
+              </v:shape>
+            </w:pict>
+          </mc:Fallback>
+        </mc:AlternateContent>
+      </w:r>
+      <w:r>
+        <w:rPr>
+          <w:rFonts w:ascii="Times New Roman" w:hAnsi="Times New Roman" w:cs="Times New Roman"/>
+          <w:b/>
+          <w:bCs/>
+          <w:noProof/>
+          <w:sz w:val="36"/>
+          <w:szCs w:val="36"/>
+        </w:rPr>
+        <mc:AlternateContent>
+          <mc:Choice Requires="wps">
+            <w:drawing>
+              <wp:anchor distT="0" distB="0" distL="114300" distR="114300" simplePos="0" relativeHeight="251679744" behindDoc="0" locked="0" layoutInCell="1" allowOverlap="1" wp14:anchorId="0356E0B2" wp14:editId="37147390">
+                <wp:simplePos x="0" y="0"/>
+                <wp:positionH relativeFrom="column">
+                  <wp:posOffset>4141635</wp:posOffset>
+                </wp:positionH>
+                <wp:positionV relativeFrom="paragraph">
+                  <wp:posOffset>4606235</wp:posOffset>
+                </wp:positionV>
+                <wp:extent cx="747036" cy="4081780"/>
+                <wp:effectExtent l="0" t="19050" r="34290" b="13970"/>
+                <wp:wrapNone/>
+                <wp:docPr id="23" name="Arrow: Bent-Up 23"/>
+                <wp:cNvGraphicFramePr/>
+                <a:graphic xmlns:a="http://schemas.openxmlformats.org/drawingml/2006/main">
+                  <a:graphicData uri="http://schemas.microsoft.com/office/word/2010/wordprocessingShape">
+                    <wps:wsp>
+                      <wps:cNvSpPr/>
+                      <wps:spPr>
+                        <a:xfrm>
+                          <a:off x="0" y="0"/>
+                          <a:ext cx="747036" cy="4081780"/>
+                        </a:xfrm>
+                        <a:prstGeom prst="bentUpArrow">
+                          <a:avLst/>
+                        </a:prstGeom>
+                      </wps:spPr>
+                      <wps:style>
+                        <a:lnRef idx="2">
+                          <a:schemeClr val="accent1">
+                            <a:shade val="50000"/>
+                          </a:schemeClr>
+                        </a:lnRef>
+                        <a:fillRef idx="1">
+                          <a:schemeClr val="accent1"/>
+                        </a:fillRef>
+                        <a:effectRef idx="0">
+                          <a:schemeClr val="accent1"/>
+                        </a:effectRef>
+                        <a:fontRef idx="minor">
+                          <a:schemeClr val="lt1"/>
+                        </a:fontRef>
+                      </wps:style>
+                      <wps:bodyPr rot="0" spcFirstLastPara="0" vertOverflow="overflow" horzOverflow="overflow" vert="horz" wrap="square" lIns="91440" tIns="45720" rIns="91440" bIns="45720" numCol="1" spcCol="0" rtlCol="0" fromWordArt="0" anchor="ctr" anchorCtr="0" forceAA="0" compatLnSpc="1">
+                        <a:prstTxWarp prst="textNoShape">
+                          <a:avLst/>
+                        </a:prstTxWarp>
+                        <a:noAutofit/>
+                      </wps:bodyPr>
+                    </wps:wsp>
+                  </a:graphicData>
+                </a:graphic>
+                <wp14:sizeRelH relativeFrom="margin">
+                  <wp14:pctWidth>0</wp14:pctWidth>
+                </wp14:sizeRelH>
+                <wp14:sizeRelV relativeFrom="margin">
+                  <wp14:pctHeight>0</wp14:pctHeight>
+                </wp14:sizeRelV>
+              </wp:anchor>
+            </w:drawing>
+          </mc:Choice>
+          <mc:Fallback>
+            <w:pict>
+              <v:shape w14:anchorId="108AAA4E" id="Arrow: Bent-Up 23" o:spid="_x0000_s1026" style="position:absolute;margin-left:326.1pt;margin-top:362.7pt;width:58.8pt;height:321.4pt;z-index:251679744;visibility:visible;mso-wrap-style:square;mso-width-percent:0;mso-height-percent:0;mso-wrap-distance-left:9pt;mso-wrap-distance-top:0;mso-wrap-distance-right:9pt;mso-wrap-distance-bottom:0;mso-position-horizontal:absolute;mso-position-horizontal-relative:text;mso-position-vertical:absolute;mso-position-vertical-relative:text;mso-width-percent:0;mso-height-percent:0;mso-width-relative:margin;mso-height-relative:margin;v-text-anchor:middle" coordsize="747036,4081780" o:gfxdata="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" path="m,3895021r466898,l466898,186759r-93380,l560277,,747036,186759r-93379,l653657,4081780,,4081780,,3895021xe" fillcolor="#4472c4 [3204]" strokecolor="#1f3763 [1604]" strokeweight="1pt">
+                <v:stroke joinstyle="miter"/>
+                <v:path arrowok="t" o:connecttype="custom" o:connectlocs="0,3895021;466898,3895021;466898,186759;373518,186759;560277,0;747036,186759;653657,186759;653657,4081780;0,4081780;0,3895021" o:connectangles="0,0,0,0,0,0,0,0,0,0"/>
+              </v:shape>
+            </w:pict>
+          </mc:Fallback>
+        </mc:AlternateContent>
+      </w:r>
+      <w:r>
+        <w:rPr>
+          <w:rFonts w:ascii="Times New Roman" w:hAnsi="Times New Roman" w:cs="Times New Roman"/>
+          <w:b/>
+          <w:bCs/>
+          <w:noProof/>
+          <w:sz w:val="36"/>
+          <w:szCs w:val="36"/>
+        </w:rPr>
+        <mc:AlternateContent>
+          <mc:Choice Requires="wps">
+            <w:drawing>
+              <wp:anchor distT="0" distB="0" distL="114300" distR="114300" simplePos="0" relativeHeight="251678720" behindDoc="0" locked="0" layoutInCell="1" allowOverlap="1" wp14:anchorId="3B7011BB" wp14:editId="34EA49F9">
+                <wp:simplePos x="0" y="0"/>
+                <wp:positionH relativeFrom="margin">
+                  <wp:align>center</wp:align>
+                </wp:positionH>
+                <wp:positionV relativeFrom="paragraph">
+                  <wp:posOffset>8220517</wp:posOffset>
+                </wp:positionV>
+                <wp:extent cx="2242157" cy="723265"/>
+                <wp:effectExtent l="0" t="0" r="25400" b="19685"/>
+                <wp:wrapNone/>
+                <wp:docPr id="22" name="Rectangle: Rounded Corners 22"/>
+                <wp:cNvGraphicFramePr/>
+                <a:graphic xmlns:a="http://schemas.openxmlformats.org/drawingml/2006/main">
+                  <a:graphicData uri="http://schemas.microsoft.com/office/word/2010/wordprocessingShape">
+                    <wps:wsp>
+                      <wps:cNvSpPr/>
+                      <wps:spPr>
+                        <a:xfrm>
+                          <a:off x="0" y="0"/>
+                          <a:ext cx="2242157" cy="723265"/>
+                        </a:xfrm>
+                        <a:prstGeom prst="roundRect">
+                          <a:avLst/>
+                        </a:prstGeom>
+                      </wps:spPr>
+                      <wps:style>
+                        <a:lnRef idx="2">
+                          <a:schemeClr val="accent1">
+                            <a:shade val="50000"/>
+                          </a:schemeClr>
+                        </a:lnRef>
+                        <a:fillRef idx="1">
+                          <a:schemeClr val="accent1"/>
+                        </a:fillRef>
+                        <a:effectRef idx="0">
+                          <a:schemeClr val="accent1"/>
+                        </a:effectRef>
+                        <a:fontRef idx="minor">
+                          <a:schemeClr val="lt1"/>
+                        </a:fontRef>
+                      </wps:style>
+                      <wps:txbx>
+                        <w:txbxContent>
+                          <w:p>
+                            <w:pPr>
+                              <w:jc w:val="center"/>
+                              <w:rPr>
+                                <w:sz w:val="52"/>
+                                <w:szCs w:val="52"/>
+                              </w:rPr>
+                            </w:pPr>
+                            <w:r>
+                              <w:rPr>
+                                <w:sz w:val="52"/>
+                                <w:szCs w:val="52"/>
+                              </w:rPr>
+                              <w:t>Sau T(s)</w:t>
+                            </w:r>
+                          </w:p>
+                        </w:txbxContent>
+                      </wps:txbx>
+                      <wps:bodyPr rot="0" spcFirstLastPara="0" vertOverflow="overflow" horzOverflow="overflow" vert="horz" wrap="square" lIns="91440" tIns="45720" rIns="91440" bIns="45720" numCol="1" spcCol="0" rtlCol="0" fromWordArt="0" anchor="ctr" anchorCtr="0" forceAA="0" compatLnSpc="1">
+                        <a:prstTxWarp prst="textNoShape">
+                          <a:avLst/>
+                        </a:prstTxWarp>
+                        <a:noAutofit/>
+                      </wps:bodyPr>
+                    </wps:wsp>
+                  </a:graphicData>
+                </a:graphic>
+                <wp14:sizeRelH relativeFrom="margin">
+                  <wp14:pctWidth>0</wp14:pctWidth>
+                </wp14:sizeRelH>
+                <wp14:sizeRelV relativeFrom="margin">
+                  <wp14:pctHeight>0</wp14:pctHeight>
+                </wp14:sizeRelV>
+              </wp:anchor>
+            </w:drawing>
+          </mc:Choice>
+          <mc:Fallback>
+            <w:pict>
+              <v:roundrect w14:anchorId="3B7011BB" id="Rectangle: Rounded Corners 22" o:spid="_x0000_s1034" style="position:absolute;margin-left:0;margin-top:647.3pt;width:176.55pt;height:56.95pt;z-index:251678720;visibility:visible;mso-wrap-style:square;mso-width-percent:0;mso-height-percent:0;mso-wrap-distance-left:9pt;mso-wrap-distance-top:0;mso-wrap-distance-right:9pt;mso-wrap-distance-bottom:0;mso-position-horizontal:center;mso-position-horizontal-relative:margin;mso-position-vertical:absolute;mso-position-vertical-relative:text;mso-width-percent:0;mso-height-percent:0;mso-width-relative:margin;mso-height-relative:margin;v-text-anchor:middle" arcsize="10923f" o:gfxdata="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" fillcolor="#4472c4 [3204]" strokecolor="#1f3763 [1604]" strokeweight="1pt">
+                <v:stroke joinstyle="miter"/>
+                <v:textbox>
+                  <w:txbxContent>
+                    <w:p>
+                      <w:pPr>
+                        <w:jc w:val="center"/>
+                        <w:rPr>
+                          <w:sz w:val="52"/>
+                          <w:szCs w:val="52"/>
+                        </w:rPr>
+                      </w:pPr>
+                      <w:r>
+                        <w:rPr>
+                          <w:sz w:val="52"/>
+                          <w:szCs w:val="52"/>
+                        </w:rPr>
+                        <w:t>Sau T(s)</w:t>
+                      </w:r>
+                    </w:p>
+                  </w:txbxContent>
+                </v:textbox>
+                <w10:wrap anchorx="margin"/>
+              </v:roundrect>
+            </w:pict>
+          </mc:Fallback>
+        </mc:AlternateContent>
+      </w:r>
+      <w:r>
+        <w:rPr>
+          <w:rFonts w:ascii="Times New Roman" w:hAnsi="Times New Roman" w:cs="Times New Roman"/>
+          <w:b/>
+          <w:bCs/>
+          <w:sz w:val="36"/>
+          <w:szCs w:val="36"/>
+        </w:rPr>
+        <w:t>Sơ đồ thuật toán</w:t>
+      </w:r>
+      <w:r>
+        <w:rPr>
+          <w:rFonts w:ascii="Times New Roman" w:hAnsi="Times New Roman" w:cs="Times New Roman"/>
+          <w:b/>
+          <w:bCs/>
+          <w:sz w:val="36"/>
+          <w:szCs w:val="36"/>
+        </w:rPr>
+        <w:br w:type="page"/>
+      </w:r>
+    </w:p>
+    <w:p>
+      <w:pPr>
+        <w:rPr>
+          <w:rFonts w:ascii="Times New Roman" w:hAnsi="Times New Roman" w:cs="Times New Roman"/>
+          <w:b/>
+          <w:bCs/>
+          <w:sz w:val="36"/>
+          <w:szCs w:val="36"/>
+        </w:rPr>
+      </w:pPr>
+      <w:r>
+        <w:rPr>
+          <w:rFonts w:ascii="Times New Roman" w:hAnsi="Times New Roman" w:cs="Times New Roman"/>
+          <w:b/>
+          <w:bCs/>
+          <w:sz w:val="36"/>
+          <w:szCs w:val="36"/>
+        </w:rPr>
+        <w:lastRenderedPageBreak/>
         <w:t>II. Mục tiêu tuần sau</w:t>
       </w:r>
     </w:p>

</xml_diff>